<commit_message>
Fixed error in Lab 4
</commit_message>
<xml_diff>
--- a/labs/Lab4/Lab 41.docx
+++ b/labs/Lab4/Lab 41.docx
@@ -6,14 +6,35 @@
       <w:pPr>
         <w:pStyle w:val="Title"/>
       </w:pPr>
-      <w:r>
-        <w:t>Lab 4.  Developing with HyperLedger Composer</w:t>
+      <w:proofErr w:type="gramStart"/>
+      <w:r>
+        <w:t>Lab 4.</w:t>
+      </w:r>
+      <w:proofErr w:type="gramEnd"/>
+      <w:r>
+        <w:t xml:space="preserve">  Developing with </w:t>
+      </w:r>
+      <w:proofErr w:type="spellStart"/>
+      <w:r>
+        <w:t>HyperLedger</w:t>
+      </w:r>
+      <w:proofErr w:type="spellEnd"/>
+      <w:r>
+        <w:t xml:space="preserve"> Composer</w:t>
       </w:r>
     </w:p>
     <w:p/>
     <w:p>
       <w:r>
-        <w:t xml:space="preserve">In this lab, we’re going to install the development environment and create queries for a sample network that we will call ‘braunwidgets’. </w:t>
+        <w:t>In this lab, we’re going to install the development environment and create queries for a sample network that we will call ‘</w:t>
+      </w:r>
+      <w:proofErr w:type="spellStart"/>
+      <w:r>
+        <w:t>braunwidgets</w:t>
+      </w:r>
+      <w:proofErr w:type="spellEnd"/>
+      <w:r>
+        <w:t xml:space="preserve">’. </w:t>
       </w:r>
     </w:p>
     <w:p/>
@@ -21,8 +42,13 @@
       <w:pPr>
         <w:pStyle w:val="Heading1"/>
       </w:pPr>
-      <w:r>
-        <w:t xml:space="preserve">Step 1.  Install prerequisites. </w:t>
+      <w:proofErr w:type="gramStart"/>
+      <w:r>
+        <w:t>Step 1.</w:t>
+      </w:r>
+      <w:proofErr w:type="gramEnd"/>
+      <w:r>
+        <w:t xml:space="preserve">  Install prerequisites. </w:t>
       </w:r>
     </w:p>
     <w:p/>
@@ -40,13 +66,23 @@
       </w:r>
     </w:p>
     <w:p>
-      <w:r>
-        <w:t>Docker Engine: Version 17.03 or higher</w:t>
-      </w:r>
-    </w:p>
-    <w:p>
-      <w:r>
-        <w:t>Docker-Compose: Version 1.8 or higher</w:t>
+      <w:proofErr w:type="spellStart"/>
+      <w:r>
+        <w:t>Docker</w:t>
+      </w:r>
+      <w:proofErr w:type="spellEnd"/>
+      <w:r>
+        <w:t xml:space="preserve"> Engine: Version 17.03 or higher</w:t>
+      </w:r>
+    </w:p>
+    <w:p>
+      <w:proofErr w:type="spellStart"/>
+      <w:r>
+        <w:t>Docker</w:t>
+      </w:r>
+      <w:proofErr w:type="spellEnd"/>
+      <w:r>
+        <w:t>-Compose: Version 1.8 or higher</w:t>
       </w:r>
     </w:p>
     <w:p>
@@ -55,13 +91,27 @@
       </w:r>
     </w:p>
     <w:p>
-      <w:r>
-        <w:t>npm: v5.x</w:t>
-      </w:r>
-    </w:p>
-    <w:p>
-      <w:r>
-        <w:t>git: 2.9.x or higher</w:t>
+      <w:proofErr w:type="spellStart"/>
+      <w:proofErr w:type="gramStart"/>
+      <w:r>
+        <w:t>npm</w:t>
+      </w:r>
+      <w:proofErr w:type="spellEnd"/>
+      <w:proofErr w:type="gramEnd"/>
+      <w:r>
+        <w:t>: v5.x</w:t>
+      </w:r>
+    </w:p>
+    <w:p>
+      <w:proofErr w:type="spellStart"/>
+      <w:proofErr w:type="gramStart"/>
+      <w:r>
+        <w:t>git</w:t>
+      </w:r>
+      <w:proofErr w:type="spellEnd"/>
+      <w:proofErr w:type="gramEnd"/>
+      <w:r>
+        <w:t>: 2.9.x or higher</w:t>
       </w:r>
     </w:p>
     <w:p>
@@ -120,11 +170,33 @@
               </w:rPr>
               <w:t xml:space="preserve">$ </w:t>
             </w:r>
-            <w:r>
-              <w:rPr>
-                <w:rFonts w:ascii="Courier New" w:hAnsi="Courier New" w:cs="Courier New"/>
-              </w:rPr>
-              <w:t>chmod u+x prereqs-ubuntu.sh</w:t>
+            <w:proofErr w:type="spellStart"/>
+            <w:r>
+              <w:rPr>
+                <w:rFonts w:ascii="Courier New" w:hAnsi="Courier New" w:cs="Courier New"/>
+              </w:rPr>
+              <w:t>chmod</w:t>
+            </w:r>
+            <w:proofErr w:type="spellEnd"/>
+            <w:r>
+              <w:rPr>
+                <w:rFonts w:ascii="Courier New" w:hAnsi="Courier New" w:cs="Courier New"/>
+              </w:rPr>
+              <w:t xml:space="preserve"> </w:t>
+            </w:r>
+            <w:proofErr w:type="spellStart"/>
+            <w:r>
+              <w:rPr>
+                <w:rFonts w:ascii="Courier New" w:hAnsi="Courier New" w:cs="Courier New"/>
+              </w:rPr>
+              <w:t>u+x</w:t>
+            </w:r>
+            <w:proofErr w:type="spellEnd"/>
+            <w:r>
+              <w:rPr>
+                <w:rFonts w:ascii="Courier New" w:hAnsi="Courier New" w:cs="Courier New"/>
+              </w:rPr>
+              <w:t xml:space="preserve"> prereqs-ubuntu.sh</w:t>
             </w:r>
           </w:p>
           <w:p>
@@ -148,8 +220,13 @@
       <w:pPr>
         <w:pStyle w:val="Heading1"/>
       </w:pPr>
-      <w:r>
-        <w:t>Step 2.  Install the composer tools.</w:t>
+      <w:proofErr w:type="gramStart"/>
+      <w:r>
+        <w:t>Step 2.</w:t>
+      </w:r>
+      <w:proofErr w:type="gramEnd"/>
+      <w:r>
+        <w:t xml:space="preserve">  Install the composer tools.</w:t>
       </w:r>
     </w:p>
     <w:p>
@@ -186,11 +263,19 @@
               </w:rPr>
               <w:t xml:space="preserve">$ </w:t>
             </w:r>
-            <w:r>
-              <w:rPr>
-                <w:rFonts w:ascii="Courier New" w:hAnsi="Courier New" w:cs="Courier New"/>
-              </w:rPr>
-              <w:t>npm install -g composer-cli</w:t>
+            <w:proofErr w:type="spellStart"/>
+            <w:r>
+              <w:rPr>
+                <w:rFonts w:ascii="Courier New" w:hAnsi="Courier New" w:cs="Courier New"/>
+              </w:rPr>
+              <w:t>npm</w:t>
+            </w:r>
+            <w:proofErr w:type="spellEnd"/>
+            <w:r>
+              <w:rPr>
+                <w:rFonts w:ascii="Courier New" w:hAnsi="Courier New" w:cs="Courier New"/>
+              </w:rPr>
+              <w:t xml:space="preserve"> install -g composer-cli</w:t>
             </w:r>
           </w:p>
           <w:p>
@@ -205,11 +290,19 @@
               </w:rPr>
               <w:t xml:space="preserve">$ </w:t>
             </w:r>
-            <w:r>
-              <w:rPr>
-                <w:rFonts w:ascii="Courier New" w:hAnsi="Courier New" w:cs="Courier New"/>
-              </w:rPr>
-              <w:t>npm install -g composer-rest-server</w:t>
+            <w:proofErr w:type="spellStart"/>
+            <w:r>
+              <w:rPr>
+                <w:rFonts w:ascii="Courier New" w:hAnsi="Courier New" w:cs="Courier New"/>
+              </w:rPr>
+              <w:t>npm</w:t>
+            </w:r>
+            <w:proofErr w:type="spellEnd"/>
+            <w:r>
+              <w:rPr>
+                <w:rFonts w:ascii="Courier New" w:hAnsi="Courier New" w:cs="Courier New"/>
+              </w:rPr>
+              <w:t xml:space="preserve"> install -g composer-rest-server</w:t>
             </w:r>
           </w:p>
           <w:p>
@@ -224,11 +317,33 @@
               </w:rPr>
               <w:t xml:space="preserve">$ </w:t>
             </w:r>
-            <w:r>
-              <w:rPr>
-                <w:rFonts w:ascii="Courier New" w:hAnsi="Courier New" w:cs="Courier New"/>
-              </w:rPr>
-              <w:t>npm install -g generator-hyperledger-composer</w:t>
+            <w:proofErr w:type="spellStart"/>
+            <w:r>
+              <w:rPr>
+                <w:rFonts w:ascii="Courier New" w:hAnsi="Courier New" w:cs="Courier New"/>
+              </w:rPr>
+              <w:t>npm</w:t>
+            </w:r>
+            <w:proofErr w:type="spellEnd"/>
+            <w:r>
+              <w:rPr>
+                <w:rFonts w:ascii="Courier New" w:hAnsi="Courier New" w:cs="Courier New"/>
+              </w:rPr>
+              <w:t xml:space="preserve"> install -g generator-</w:t>
+            </w:r>
+            <w:proofErr w:type="spellStart"/>
+            <w:r>
+              <w:rPr>
+                <w:rFonts w:ascii="Courier New" w:hAnsi="Courier New" w:cs="Courier New"/>
+              </w:rPr>
+              <w:t>hyperledger</w:t>
+            </w:r>
+            <w:proofErr w:type="spellEnd"/>
+            <w:r>
+              <w:rPr>
+                <w:rFonts w:ascii="Courier New" w:hAnsi="Courier New" w:cs="Courier New"/>
+              </w:rPr>
+              <w:t>-composer</w:t>
             </w:r>
           </w:p>
           <w:p>
@@ -244,12 +359,28 @@
               <w:lastRenderedPageBreak/>
               <w:t xml:space="preserve">$ </w:t>
             </w:r>
-            <w:r>
-              <w:rPr>
-                <w:rFonts w:ascii="Courier New" w:hAnsi="Courier New" w:cs="Courier New"/>
-              </w:rPr>
-              <w:t>npm install -g yo</w:t>
-            </w:r>
+            <w:proofErr w:type="spellStart"/>
+            <w:r>
+              <w:rPr>
+                <w:rFonts w:ascii="Courier New" w:hAnsi="Courier New" w:cs="Courier New"/>
+              </w:rPr>
+              <w:t>npm</w:t>
+            </w:r>
+            <w:proofErr w:type="spellEnd"/>
+            <w:r>
+              <w:rPr>
+                <w:rFonts w:ascii="Courier New" w:hAnsi="Courier New" w:cs="Courier New"/>
+              </w:rPr>
+              <w:t xml:space="preserve"> install -g </w:t>
+            </w:r>
+            <w:proofErr w:type="spellStart"/>
+            <w:r>
+              <w:rPr>
+                <w:rFonts w:ascii="Courier New" w:hAnsi="Courier New" w:cs="Courier New"/>
+              </w:rPr>
+              <w:t>yo</w:t>
+            </w:r>
+            <w:proofErr w:type="spellEnd"/>
           </w:p>
           <w:p>
             <w:pPr>
@@ -263,13 +394,19 @@
               </w:rPr>
               <w:t xml:space="preserve">$ </w:t>
             </w:r>
-            <w:bookmarkStart w:id="0" w:name="_GoBack"/>
-            <w:bookmarkEnd w:id="0"/>
-            <w:r>
-              <w:rPr>
-                <w:rFonts w:ascii="Courier New" w:hAnsi="Courier New" w:cs="Courier New"/>
-              </w:rPr>
-              <w:t>npm install -g composer-playground</w:t>
+            <w:proofErr w:type="spellStart"/>
+            <w:r>
+              <w:rPr>
+                <w:rFonts w:ascii="Courier New" w:hAnsi="Courier New" w:cs="Courier New"/>
+              </w:rPr>
+              <w:t>npm</w:t>
+            </w:r>
+            <w:proofErr w:type="spellEnd"/>
+            <w:r>
+              <w:rPr>
+                <w:rFonts w:ascii="Courier New" w:hAnsi="Courier New" w:cs="Courier New"/>
+              </w:rPr>
+              <w:t xml:space="preserve"> install -g composer-playground</w:t>
             </w:r>
           </w:p>
         </w:tc>
@@ -279,7 +416,15 @@
     <w:p/>
     <w:p>
       <w:r>
-        <w:t xml:space="preserve">The above commands install the composer-cli tool, the Rest server so that we can generate HTTP requests to the queries, it install the generator and a tool called ‘yeoman’ that will automatically build our network for us.  Finally we install the composer-playground web app if it isn’t already installed. </w:t>
+        <w:t xml:space="preserve">The above commands install the composer-cli tool, the Rest server so that we can generate HTTP requests to the queries, it </w:t>
+      </w:r>
+      <w:proofErr w:type="gramStart"/>
+      <w:r>
+        <w:t>install</w:t>
+      </w:r>
+      <w:proofErr w:type="gramEnd"/>
+      <w:r>
+        <w:t xml:space="preserve"> the generator and a tool called ‘yeoman’ that will automatically build our network for us.  Finally we install the composer-playground web app if it isn’t already installed. </w:t>
       </w:r>
     </w:p>
     <w:p>
@@ -311,20 +456,48 @@
               <w:rPr>
                 <w:rFonts w:ascii="Courier New" w:hAnsi="Courier New" w:cs="Courier New"/>
               </w:rPr>
-              <w:t>$ sudo apt-get update</w:t>
-            </w:r>
-          </w:p>
-          <w:p>
-            <w:pPr>
-              <w:rPr>
-                <w:rFonts w:ascii="Courier New" w:hAnsi="Courier New" w:cs="Courier New"/>
-              </w:rPr>
-            </w:pPr>
-            <w:r>
-              <w:rPr>
-                <w:rFonts w:ascii="Courier New" w:hAnsi="Courier New" w:cs="Courier New"/>
-              </w:rPr>
-              <w:t>$ sudo apt-get install unzip</w:t>
+              <w:t xml:space="preserve">$ </w:t>
+            </w:r>
+            <w:proofErr w:type="spellStart"/>
+            <w:r>
+              <w:rPr>
+                <w:rFonts w:ascii="Courier New" w:hAnsi="Courier New" w:cs="Courier New"/>
+              </w:rPr>
+              <w:t>sudo</w:t>
+            </w:r>
+            <w:proofErr w:type="spellEnd"/>
+            <w:r>
+              <w:rPr>
+                <w:rFonts w:ascii="Courier New" w:hAnsi="Courier New" w:cs="Courier New"/>
+              </w:rPr>
+              <w:t xml:space="preserve"> apt-get update</w:t>
+            </w:r>
+          </w:p>
+          <w:p>
+            <w:pPr>
+              <w:rPr>
+                <w:rFonts w:ascii="Courier New" w:hAnsi="Courier New" w:cs="Courier New"/>
+              </w:rPr>
+            </w:pPr>
+            <w:r>
+              <w:rPr>
+                <w:rFonts w:ascii="Courier New" w:hAnsi="Courier New" w:cs="Courier New"/>
+              </w:rPr>
+              <w:t xml:space="preserve">$ </w:t>
+            </w:r>
+            <w:proofErr w:type="spellStart"/>
+            <w:r>
+              <w:rPr>
+                <w:rFonts w:ascii="Courier New" w:hAnsi="Courier New" w:cs="Courier New"/>
+              </w:rPr>
+              <w:t>sudo</w:t>
+            </w:r>
+            <w:proofErr w:type="spellEnd"/>
+            <w:r>
+              <w:rPr>
+                <w:rFonts w:ascii="Courier New" w:hAnsi="Courier New" w:cs="Courier New"/>
+              </w:rPr>
+              <w:t xml:space="preserve"> apt-get install unzip</w:t>
             </w:r>
           </w:p>
         </w:tc>
@@ -335,8 +508,13 @@
       <w:pPr>
         <w:pStyle w:val="Heading1"/>
       </w:pPr>
-      <w:r>
-        <w:t xml:space="preserve">Step 3.  Create the fabric tools directory and install the binaries. </w:t>
+      <w:proofErr w:type="gramStart"/>
+      <w:r>
+        <w:t>Step 3.</w:t>
+      </w:r>
+      <w:proofErr w:type="gramEnd"/>
+      <w:r>
+        <w:t xml:space="preserve">  Create the fabric tools directory and install the binaries. </w:t>
       </w:r>
     </w:p>
     <w:p/>
@@ -371,11 +549,19 @@
               </w:rPr>
               <w:t xml:space="preserve">$ </w:t>
             </w:r>
-            <w:r>
-              <w:rPr>
-                <w:rFonts w:ascii="Courier New" w:hAnsi="Courier New" w:cs="Courier New"/>
-              </w:rPr>
-              <w:t>mkdir ~/fa</w:t>
+            <w:proofErr w:type="spellStart"/>
+            <w:r>
+              <w:rPr>
+                <w:rFonts w:ascii="Courier New" w:hAnsi="Courier New" w:cs="Courier New"/>
+              </w:rPr>
+              <w:t>mkdir</w:t>
+            </w:r>
+            <w:proofErr w:type="spellEnd"/>
+            <w:r>
+              <w:rPr>
+                <w:rFonts w:ascii="Courier New" w:hAnsi="Courier New" w:cs="Courier New"/>
+              </w:rPr>
+              <w:t xml:space="preserve"> ~/fa</w:t>
             </w:r>
             <w:r>
               <w:rPr>
@@ -418,7 +604,21 @@
               <w:rPr>
                 <w:rFonts w:ascii="Courier New" w:hAnsi="Courier New" w:cs="Courier New"/>
               </w:rPr>
-              <w:t>tools/master/packages/fabric-dev-servers/fabric-dev-servers.zip</w:t>
+              <w:t>tools/master/packages/fabric-</w:t>
+            </w:r>
+            <w:proofErr w:type="spellStart"/>
+            <w:r>
+              <w:rPr>
+                <w:rFonts w:ascii="Courier New" w:hAnsi="Courier New" w:cs="Courier New"/>
+              </w:rPr>
+              <w:t>dev</w:t>
+            </w:r>
+            <w:proofErr w:type="spellEnd"/>
+            <w:r>
+              <w:rPr>
+                <w:rFonts w:ascii="Courier New" w:hAnsi="Courier New" w:cs="Courier New"/>
+              </w:rPr>
+              <w:t>-servers/fabric-dev-servers.zip</w:t>
             </w:r>
           </w:p>
           <w:p>
@@ -509,8 +709,13 @@
       <w:pPr>
         <w:pStyle w:val="Heading1"/>
       </w:pPr>
-      <w:r>
-        <w:t xml:space="preserve">Step 4.  Start the network. </w:t>
+      <w:proofErr w:type="gramStart"/>
+      <w:r>
+        <w:t>Step 4.</w:t>
+      </w:r>
+      <w:proofErr w:type="gramEnd"/>
+      <w:r>
+        <w:t xml:space="preserve">  Start the network. </w:t>
       </w:r>
     </w:p>
     <w:p/>
@@ -643,7 +848,15 @@
     </w:p>
     <w:p>
       <w:r>
-        <w:t>There is also a teardownFabric.sh script.  Note that if you run this, you will need to create a new peeradmin card the next time you   start the ne</w:t>
+        <w:t xml:space="preserve">There is also a teardownFabric.sh script.  Note that if you run this, you will need to create a new </w:t>
+      </w:r>
+      <w:proofErr w:type="spellStart"/>
+      <w:r>
+        <w:t>peeradmin</w:t>
+      </w:r>
+      <w:proofErr w:type="spellEnd"/>
+      <w:r>
+        <w:t xml:space="preserve"> card the next time you   start the ne</w:t>
       </w:r>
       <w:r>
         <w:t xml:space="preserve">twork again. </w:t>
@@ -654,8 +867,13 @@
       <w:pPr>
         <w:pStyle w:val="Heading1"/>
       </w:pPr>
-      <w:r>
-        <w:t xml:space="preserve">Step 5. Create the business network structure. </w:t>
+      <w:proofErr w:type="gramStart"/>
+      <w:r>
+        <w:t>Step 5.</w:t>
+      </w:r>
+      <w:proofErr w:type="gramEnd"/>
+      <w:r>
+        <w:t xml:space="preserve"> Create the business network structure. </w:t>
       </w:r>
     </w:p>
     <w:p/>
@@ -690,12 +908,28 @@
               </w:rPr>
               <w:t xml:space="preserve">$ </w:t>
             </w:r>
-            <w:r>
-              <w:rPr>
-                <w:rFonts w:ascii="Courier New" w:hAnsi="Courier New" w:cs="Courier New"/>
-              </w:rPr>
-              <w:t>yo hyperledger-composer:businessnetwork</w:t>
-            </w:r>
+            <w:proofErr w:type="spellStart"/>
+            <w:r>
+              <w:rPr>
+                <w:rFonts w:ascii="Courier New" w:hAnsi="Courier New" w:cs="Courier New"/>
+              </w:rPr>
+              <w:t>yo</w:t>
+            </w:r>
+            <w:proofErr w:type="spellEnd"/>
+            <w:r>
+              <w:rPr>
+                <w:rFonts w:ascii="Courier New" w:hAnsi="Courier New" w:cs="Courier New"/>
+              </w:rPr>
+              <w:t xml:space="preserve"> </w:t>
+            </w:r>
+            <w:proofErr w:type="spellStart"/>
+            <w:r>
+              <w:rPr>
+                <w:rFonts w:ascii="Courier New" w:hAnsi="Courier New" w:cs="Courier New"/>
+              </w:rPr>
+              <w:t>hyperledger-composer:businessnetwork</w:t>
+            </w:r>
+            <w:proofErr w:type="spellEnd"/>
           </w:p>
         </w:tc>
       </w:tr>
@@ -715,7 +949,15 @@
         </w:numPr>
       </w:pPr>
       <w:r>
-        <w:t xml:space="preserve"> Select ‘braunwidgets as the network name.  </w:t>
+        <w:t xml:space="preserve"> Select ‘</w:t>
+      </w:r>
+      <w:proofErr w:type="spellStart"/>
+      <w:r>
+        <w:t>braunwidgets</w:t>
+      </w:r>
+      <w:proofErr w:type="spellEnd"/>
+      <w:r>
+        <w:t xml:space="preserve"> as the network name.  </w:t>
       </w:r>
     </w:p>
     <w:p>
@@ -739,7 +981,15 @@
         </w:numPr>
       </w:pPr>
       <w:r>
-        <w:t>For the author name enter ‘Braun Brelin’</w:t>
+        <w:t xml:space="preserve">For the author name enter ‘Braun </w:t>
+      </w:r>
+      <w:proofErr w:type="spellStart"/>
+      <w:r>
+        <w:t>Brelin</w:t>
+      </w:r>
+      <w:proofErr w:type="spellEnd"/>
+      <w:r>
+        <w:t>’</w:t>
       </w:r>
     </w:p>
     <w:p>
@@ -775,7 +1025,15 @@
         </w:numPr>
       </w:pPr>
       <w:r>
-        <w:t xml:space="preserve">Select com.braunwidgets.widgetnet </w:t>
+        <w:t xml:space="preserve">Select </w:t>
+      </w:r>
+      <w:proofErr w:type="spellStart"/>
+      <w:r>
+        <w:t>com.braunwidgets.widgetnet</w:t>
+      </w:r>
+      <w:proofErr w:type="spellEnd"/>
+      <w:r>
+        <w:t xml:space="preserve"> </w:t>
       </w:r>
       <w:r>
         <w:t xml:space="preserve">as the namespace. </w:t>
@@ -790,14 +1048,43 @@
       <w:pPr>
         <w:pStyle w:val="Heading1"/>
       </w:pPr>
-      <w:r>
-        <w:t>Step 6.  Define the Business Network</w:t>
+      <w:proofErr w:type="gramStart"/>
+      <w:r>
+        <w:t>Step 6.</w:t>
+      </w:r>
+      <w:proofErr w:type="gramEnd"/>
+      <w:r>
+        <w:t xml:space="preserve">  Define the Business Network</w:t>
       </w:r>
     </w:p>
     <w:p/>
     <w:p>
       <w:r>
-        <w:t>A business network is made up of assets, participants, transactions, access control rules, and optionally events and queries. In the skeleton business network created in the previous steps, there is a model (.cto) file which will contain the class definitions for all assets, participants, and transactions in the business network. The skeleton business network also contains an access control (permissions.acl) document with basic access control rules, a script (logic.js) file containing transaction processor functions, and a package.json file containing business network metadata.</w:t>
+        <w:t>A business network is made up of assets, participants, transactions, access control rules, and optionally events and queries. In the skeleton business network created in the previous steps, there is a model (.</w:t>
+      </w:r>
+      <w:proofErr w:type="spellStart"/>
+      <w:r>
+        <w:t>cto</w:t>
+      </w:r>
+      <w:proofErr w:type="spellEnd"/>
+      <w:r>
+        <w:t>) file which will contain the class definitions for all assets, participants, and transactions in the business network. The skeleton business network also contains an access control (</w:t>
+      </w:r>
+      <w:proofErr w:type="spellStart"/>
+      <w:r>
+        <w:t>permissions.acl</w:t>
+      </w:r>
+      <w:proofErr w:type="spellEnd"/>
+      <w:r>
+        <w:t xml:space="preserve">) document with basic access control rules, a script (logic.js) file containing transaction processor functions, and a </w:t>
+      </w:r>
+      <w:proofErr w:type="spellStart"/>
+      <w:r>
+        <w:t>package.json</w:t>
+      </w:r>
+      <w:proofErr w:type="spellEnd"/>
+      <w:r>
+        <w:t xml:space="preserve"> file containing business network metadata.</w:t>
       </w:r>
     </w:p>
     <w:p>
@@ -807,12 +1094,28 @@
     </w:p>
     <w:p>
       <w:r>
-        <w:t xml:space="preserve">Make sure that you are in the ‘braunwidgets’ directory created in Step 5. </w:t>
-      </w:r>
-    </w:p>
-    <w:p>
-      <w:r>
-        <w:t xml:space="preserve">Open the ‘model/com.braunwidgets.widgetnet.cto’ file with whatever editor you choose. </w:t>
+        <w:t>Make sure that you are in the ‘</w:t>
+      </w:r>
+      <w:proofErr w:type="spellStart"/>
+      <w:r>
+        <w:t>braunwidgets</w:t>
+      </w:r>
+      <w:proofErr w:type="spellEnd"/>
+      <w:r>
+        <w:t xml:space="preserve">’ directory created in Step 5. </w:t>
+      </w:r>
+    </w:p>
+    <w:p>
+      <w:r>
+        <w:t>Open the ‘model/</w:t>
+      </w:r>
+      <w:proofErr w:type="spellStart"/>
+      <w:r>
+        <w:t>com.braunwidgets.widgetnet.cto</w:t>
+      </w:r>
+      <w:proofErr w:type="spellEnd"/>
+      <w:r>
+        <w:t xml:space="preserve">’ file with whatever editor you choose. </w:t>
       </w:r>
     </w:p>
     <w:p>
@@ -884,34 +1187,64 @@
               <w:rPr>
                 <w:rFonts w:ascii="Courier New" w:hAnsi="Courier New" w:cs="Courier New"/>
               </w:rPr>
-              <w:t>namespace com.braunwidgets.widgetnet</w:t>
-            </w:r>
-          </w:p>
-          <w:p>
-            <w:pPr>
-              <w:rPr>
-                <w:rFonts w:ascii="Courier New" w:hAnsi="Courier New" w:cs="Courier New"/>
-              </w:rPr>
-            </w:pPr>
-            <w:r>
-              <w:rPr>
-                <w:rFonts w:ascii="Courier New" w:hAnsi="Courier New" w:cs="Courier New"/>
-              </w:rPr>
-              <w:t>asset Commodity identified by tradingSymbol {</w:t>
-            </w:r>
-          </w:p>
-          <w:p>
-            <w:pPr>
-              <w:rPr>
-                <w:rFonts w:ascii="Courier New" w:hAnsi="Courier New" w:cs="Courier New"/>
-              </w:rPr>
-            </w:pPr>
-            <w:r>
-              <w:rPr>
-                <w:rFonts w:ascii="Courier New" w:hAnsi="Courier New" w:cs="Courier New"/>
-              </w:rPr>
-              <w:t xml:space="preserve">    o String tradingSymbol</w:t>
-            </w:r>
+              <w:t xml:space="preserve">namespace </w:t>
+            </w:r>
+            <w:proofErr w:type="spellStart"/>
+            <w:r>
+              <w:rPr>
+                <w:rFonts w:ascii="Courier New" w:hAnsi="Courier New" w:cs="Courier New"/>
+              </w:rPr>
+              <w:t>com.braunwidgets.widgetnet</w:t>
+            </w:r>
+            <w:proofErr w:type="spellEnd"/>
+          </w:p>
+          <w:p>
+            <w:pPr>
+              <w:rPr>
+                <w:rFonts w:ascii="Courier New" w:hAnsi="Courier New" w:cs="Courier New"/>
+              </w:rPr>
+            </w:pPr>
+            <w:r>
+              <w:rPr>
+                <w:rFonts w:ascii="Courier New" w:hAnsi="Courier New" w:cs="Courier New"/>
+              </w:rPr>
+              <w:t xml:space="preserve">asset Commodity identified by </w:t>
+            </w:r>
+            <w:proofErr w:type="spellStart"/>
+            <w:r>
+              <w:rPr>
+                <w:rFonts w:ascii="Courier New" w:hAnsi="Courier New" w:cs="Courier New"/>
+              </w:rPr>
+              <w:t>tradingSymbol</w:t>
+            </w:r>
+            <w:proofErr w:type="spellEnd"/>
+            <w:r>
+              <w:rPr>
+                <w:rFonts w:ascii="Courier New" w:hAnsi="Courier New" w:cs="Courier New"/>
+              </w:rPr>
+              <w:t xml:space="preserve"> {</w:t>
+            </w:r>
+          </w:p>
+          <w:p>
+            <w:pPr>
+              <w:rPr>
+                <w:rFonts w:ascii="Courier New" w:hAnsi="Courier New" w:cs="Courier New"/>
+              </w:rPr>
+            </w:pPr>
+            <w:r>
+              <w:rPr>
+                <w:rFonts w:ascii="Courier New" w:hAnsi="Courier New" w:cs="Courier New"/>
+              </w:rPr>
+              <w:t xml:space="preserve">    o String </w:t>
+            </w:r>
+            <w:proofErr w:type="spellStart"/>
+            <w:r>
+              <w:rPr>
+                <w:rFonts w:ascii="Courier New" w:hAnsi="Courier New" w:cs="Courier New"/>
+              </w:rPr>
+              <w:t>tradingSymbol</w:t>
+            </w:r>
+            <w:proofErr w:type="spellEnd"/>
           </w:p>
           <w:p>
             <w:pPr>
@@ -936,8 +1269,16 @@
               <w:rPr>
                 <w:rFonts w:ascii="Courier New" w:hAnsi="Courier New" w:cs="Courier New"/>
               </w:rPr>
-              <w:t xml:space="preserve">    o String mainExchange</w:t>
-            </w:r>
+              <w:t xml:space="preserve">    o String </w:t>
+            </w:r>
+            <w:proofErr w:type="spellStart"/>
+            <w:r>
+              <w:rPr>
+                <w:rFonts w:ascii="Courier New" w:hAnsi="Courier New" w:cs="Courier New"/>
+              </w:rPr>
+              <w:t>mainExchange</w:t>
+            </w:r>
+            <w:proofErr w:type="spellEnd"/>
           </w:p>
           <w:p>
             <w:pPr>
@@ -988,47 +1329,85 @@
               <w:rPr>
                 <w:rFonts w:ascii="Courier New" w:hAnsi="Courier New" w:cs="Courier New"/>
               </w:rPr>
-              <w:t>participant Trader identified by tradeId {</w:t>
-            </w:r>
-          </w:p>
-          <w:p>
-            <w:pPr>
-              <w:rPr>
-                <w:rFonts w:ascii="Courier New" w:hAnsi="Courier New" w:cs="Courier New"/>
-              </w:rPr>
-            </w:pPr>
-            <w:r>
-              <w:rPr>
-                <w:rFonts w:ascii="Courier New" w:hAnsi="Courier New" w:cs="Courier New"/>
-              </w:rPr>
-              <w:t xml:space="preserve">    o String tradeId</w:t>
-            </w:r>
-          </w:p>
-          <w:p>
-            <w:pPr>
-              <w:rPr>
-                <w:rFonts w:ascii="Courier New" w:hAnsi="Courier New" w:cs="Courier New"/>
-              </w:rPr>
-            </w:pPr>
-            <w:r>
-              <w:rPr>
-                <w:rFonts w:ascii="Courier New" w:hAnsi="Courier New" w:cs="Courier New"/>
-              </w:rPr>
-              <w:t xml:space="preserve">    o String firstName</w:t>
-            </w:r>
-          </w:p>
-          <w:p>
-            <w:pPr>
-              <w:rPr>
-                <w:rFonts w:ascii="Courier New" w:hAnsi="Courier New" w:cs="Courier New"/>
-              </w:rPr>
-            </w:pPr>
-            <w:r>
-              <w:rPr>
-                <w:rFonts w:ascii="Courier New" w:hAnsi="Courier New" w:cs="Courier New"/>
-              </w:rPr>
-              <w:t xml:space="preserve">    o String lastName</w:t>
-            </w:r>
+              <w:t xml:space="preserve">participant Trader identified by </w:t>
+            </w:r>
+            <w:proofErr w:type="spellStart"/>
+            <w:r>
+              <w:rPr>
+                <w:rFonts w:ascii="Courier New" w:hAnsi="Courier New" w:cs="Courier New"/>
+              </w:rPr>
+              <w:t>tradeId</w:t>
+            </w:r>
+            <w:proofErr w:type="spellEnd"/>
+            <w:r>
+              <w:rPr>
+                <w:rFonts w:ascii="Courier New" w:hAnsi="Courier New" w:cs="Courier New"/>
+              </w:rPr>
+              <w:t xml:space="preserve"> {</w:t>
+            </w:r>
+          </w:p>
+          <w:p>
+            <w:pPr>
+              <w:rPr>
+                <w:rFonts w:ascii="Courier New" w:hAnsi="Courier New" w:cs="Courier New"/>
+              </w:rPr>
+            </w:pPr>
+            <w:r>
+              <w:rPr>
+                <w:rFonts w:ascii="Courier New" w:hAnsi="Courier New" w:cs="Courier New"/>
+              </w:rPr>
+              <w:t xml:space="preserve">    o String </w:t>
+            </w:r>
+            <w:proofErr w:type="spellStart"/>
+            <w:r>
+              <w:rPr>
+                <w:rFonts w:ascii="Courier New" w:hAnsi="Courier New" w:cs="Courier New"/>
+              </w:rPr>
+              <w:t>tradeId</w:t>
+            </w:r>
+            <w:proofErr w:type="spellEnd"/>
+          </w:p>
+          <w:p>
+            <w:pPr>
+              <w:rPr>
+                <w:rFonts w:ascii="Courier New" w:hAnsi="Courier New" w:cs="Courier New"/>
+              </w:rPr>
+            </w:pPr>
+            <w:r>
+              <w:rPr>
+                <w:rFonts w:ascii="Courier New" w:hAnsi="Courier New" w:cs="Courier New"/>
+              </w:rPr>
+              <w:t xml:space="preserve">    o String </w:t>
+            </w:r>
+            <w:proofErr w:type="spellStart"/>
+            <w:r>
+              <w:rPr>
+                <w:rFonts w:ascii="Courier New" w:hAnsi="Courier New" w:cs="Courier New"/>
+              </w:rPr>
+              <w:t>firstName</w:t>
+            </w:r>
+            <w:proofErr w:type="spellEnd"/>
+          </w:p>
+          <w:p>
+            <w:pPr>
+              <w:rPr>
+                <w:rFonts w:ascii="Courier New" w:hAnsi="Courier New" w:cs="Courier New"/>
+              </w:rPr>
+            </w:pPr>
+            <w:r>
+              <w:rPr>
+                <w:rFonts w:ascii="Courier New" w:hAnsi="Courier New" w:cs="Courier New"/>
+              </w:rPr>
+              <w:t xml:space="preserve">    o String </w:t>
+            </w:r>
+            <w:proofErr w:type="spellStart"/>
+            <w:r>
+              <w:rPr>
+                <w:rFonts w:ascii="Courier New" w:hAnsi="Courier New" w:cs="Courier New"/>
+              </w:rPr>
+              <w:t>lastName</w:t>
+            </w:r>
+            <w:proofErr w:type="spellEnd"/>
           </w:p>
           <w:p>
             <w:pPr>
@@ -1066,21 +1445,37 @@
               <w:rPr>
                 <w:rFonts w:ascii="Courier New" w:hAnsi="Courier New" w:cs="Courier New"/>
               </w:rPr>
-              <w:t xml:space="preserve">    --&gt; Commodity commodity</w:t>
-            </w:r>
-          </w:p>
-          <w:p>
-            <w:pPr>
-              <w:rPr>
-                <w:rFonts w:ascii="Courier New" w:hAnsi="Courier New" w:cs="Courier New"/>
-              </w:rPr>
-            </w:pPr>
-            <w:r>
-              <w:rPr>
-                <w:rFonts w:ascii="Courier New" w:hAnsi="Courier New" w:cs="Courier New"/>
-              </w:rPr>
-              <w:t xml:space="preserve">    --&gt; Trader newOwner</w:t>
-            </w:r>
+              <w:t xml:space="preserve">    --&gt; Commodity </w:t>
+            </w:r>
+            <w:proofErr w:type="spellStart"/>
+            <w:r>
+              <w:rPr>
+                <w:rFonts w:ascii="Courier New" w:hAnsi="Courier New" w:cs="Courier New"/>
+              </w:rPr>
+              <w:t>commodity</w:t>
+            </w:r>
+            <w:proofErr w:type="spellEnd"/>
+          </w:p>
+          <w:p>
+            <w:pPr>
+              <w:rPr>
+                <w:rFonts w:ascii="Courier New" w:hAnsi="Courier New" w:cs="Courier New"/>
+              </w:rPr>
+            </w:pPr>
+            <w:r>
+              <w:rPr>
+                <w:rFonts w:ascii="Courier New" w:hAnsi="Courier New" w:cs="Courier New"/>
+              </w:rPr>
+              <w:t xml:space="preserve">    --&gt; Trader </w:t>
+            </w:r>
+            <w:proofErr w:type="spellStart"/>
+            <w:r>
+              <w:rPr>
+                <w:rFonts w:ascii="Courier New" w:hAnsi="Courier New" w:cs="Courier New"/>
+              </w:rPr>
+              <w:t>newOwner</w:t>
+            </w:r>
+            <w:proofErr w:type="spellEnd"/>
           </w:p>
           <w:p>
             <w:pPr>
@@ -1105,7 +1500,21 @@
               <w:rPr>
                 <w:rFonts w:ascii="Courier New" w:hAnsi="Courier New" w:cs="Courier New"/>
               </w:rPr>
-              <w:t>transaction RemoveHighQuantityCommodities {</w:t>
+              <w:t xml:space="preserve">transaction </w:t>
+            </w:r>
+            <w:proofErr w:type="spellStart"/>
+            <w:r>
+              <w:rPr>
+                <w:rFonts w:ascii="Courier New" w:hAnsi="Courier New" w:cs="Courier New"/>
+              </w:rPr>
+              <w:t>RemoveHighQuantityCommodities</w:t>
+            </w:r>
+            <w:proofErr w:type="spellEnd"/>
+            <w:r>
+              <w:rPr>
+                <w:rFonts w:ascii="Courier New" w:hAnsi="Courier New" w:cs="Courier New"/>
+              </w:rPr>
+              <w:t xml:space="preserve"> {</w:t>
             </w:r>
           </w:p>
           <w:p>
@@ -1138,21 +1547,43 @@
               <w:rPr>
                 <w:rFonts w:ascii="Courier New" w:hAnsi="Courier New" w:cs="Courier New"/>
               </w:rPr>
-              <w:t>event RemoveNotification {</w:t>
-            </w:r>
-          </w:p>
-          <w:p>
-            <w:pPr>
-              <w:rPr>
-                <w:rFonts w:ascii="Courier New" w:hAnsi="Courier New" w:cs="Courier New"/>
-              </w:rPr>
-            </w:pPr>
-            <w:r>
-              <w:rPr>
-                <w:rFonts w:ascii="Courier New" w:hAnsi="Courier New" w:cs="Courier New"/>
-              </w:rPr>
-              <w:t xml:space="preserve">    --&gt; Commodity commodity</w:t>
-            </w:r>
+              <w:t xml:space="preserve">event </w:t>
+            </w:r>
+            <w:proofErr w:type="spellStart"/>
+            <w:r>
+              <w:rPr>
+                <w:rFonts w:ascii="Courier New" w:hAnsi="Courier New" w:cs="Courier New"/>
+              </w:rPr>
+              <w:t>RemoveNotification</w:t>
+            </w:r>
+            <w:proofErr w:type="spellEnd"/>
+            <w:r>
+              <w:rPr>
+                <w:rFonts w:ascii="Courier New" w:hAnsi="Courier New" w:cs="Courier New"/>
+              </w:rPr>
+              <w:t xml:space="preserve"> {</w:t>
+            </w:r>
+          </w:p>
+          <w:p>
+            <w:pPr>
+              <w:rPr>
+                <w:rFonts w:ascii="Courier New" w:hAnsi="Courier New" w:cs="Courier New"/>
+              </w:rPr>
+            </w:pPr>
+            <w:r>
+              <w:rPr>
+                <w:rFonts w:ascii="Courier New" w:hAnsi="Courier New" w:cs="Courier New"/>
+              </w:rPr>
+              <w:t xml:space="preserve">    --&gt; Commodity </w:t>
+            </w:r>
+            <w:proofErr w:type="spellStart"/>
+            <w:r>
+              <w:rPr>
+                <w:rFonts w:ascii="Courier New" w:hAnsi="Courier New" w:cs="Courier New"/>
+              </w:rPr>
+              <w:t>commodity</w:t>
+            </w:r>
+            <w:proofErr w:type="spellEnd"/>
           </w:p>
           <w:p>
             <w:pPr>
@@ -1246,13 +1677,41 @@
               <w:rPr>
                 <w:rFonts w:ascii="Courier New" w:hAnsi="Courier New" w:cs="Courier New"/>
               </w:rPr>
-              <w:t xml:space="preserve"> * @param {com.braunwidgets.widget</w:t>
-            </w:r>
-            <w:r>
-              <w:rPr>
-                <w:rFonts w:ascii="Courier New" w:hAnsi="Courier New" w:cs="Courier New"/>
-              </w:rPr>
-              <w:t>net.Trade} trade - the trade to be processed</w:t>
+              <w:t xml:space="preserve"> * @</w:t>
+            </w:r>
+            <w:proofErr w:type="spellStart"/>
+            <w:r>
+              <w:rPr>
+                <w:rFonts w:ascii="Courier New" w:hAnsi="Courier New" w:cs="Courier New"/>
+              </w:rPr>
+              <w:t>param</w:t>
+            </w:r>
+            <w:proofErr w:type="spellEnd"/>
+            <w:r>
+              <w:rPr>
+                <w:rFonts w:ascii="Courier New" w:hAnsi="Courier New" w:cs="Courier New"/>
+              </w:rPr>
+              <w:t xml:space="preserve"> {</w:t>
+            </w:r>
+            <w:proofErr w:type="spellStart"/>
+            <w:r>
+              <w:rPr>
+                <w:rFonts w:ascii="Courier New" w:hAnsi="Courier New" w:cs="Courier New"/>
+              </w:rPr>
+              <w:t>com.braunwidgets.widget</w:t>
+            </w:r>
+            <w:r>
+              <w:rPr>
+                <w:rFonts w:ascii="Courier New" w:hAnsi="Courier New" w:cs="Courier New"/>
+              </w:rPr>
+              <w:t>net.Trade</w:t>
+            </w:r>
+            <w:proofErr w:type="spellEnd"/>
+            <w:r>
+              <w:rPr>
+                <w:rFonts w:ascii="Courier New" w:hAnsi="Courier New" w:cs="Courier New"/>
+              </w:rPr>
+              <w:t>} trade - the trade to be processed</w:t>
             </w:r>
           </w:p>
           <w:p>
@@ -1291,39 +1750,102 @@
               <w:rPr>
                 <w:rFonts w:ascii="Courier New" w:hAnsi="Courier New" w:cs="Courier New"/>
               </w:rPr>
-              <w:t>function tradeCommodity(trade) {</w:t>
-            </w:r>
-          </w:p>
-          <w:p>
-            <w:pPr>
-              <w:rPr>
-                <w:rFonts w:ascii="Courier New" w:hAnsi="Courier New" w:cs="Courier New"/>
-              </w:rPr>
-            </w:pPr>
-            <w:r>
-              <w:rPr>
-                <w:rFonts w:ascii="Courier New" w:hAnsi="Courier New" w:cs="Courier New"/>
-              </w:rPr>
-              <w:t xml:space="preserve">    trade.commodity.owner = trade.newOwner;</w:t>
-            </w:r>
-          </w:p>
-          <w:p>
-            <w:pPr>
-              <w:rPr>
-                <w:rFonts w:ascii="Courier New" w:hAnsi="Courier New" w:cs="Courier New"/>
-              </w:rPr>
-            </w:pPr>
-            <w:r>
-              <w:rPr>
-                <w:rFonts w:ascii="Courier New" w:hAnsi="Courier New" w:cs="Courier New"/>
-              </w:rPr>
-              <w:t xml:space="preserve">    return g</w:t>
-            </w:r>
-            <w:r>
-              <w:rPr>
-                <w:rFonts w:ascii="Courier New" w:hAnsi="Courier New" w:cs="Courier New"/>
-              </w:rPr>
-              <w:t>etAssetRegistry('com</w:t>
+              <w:t xml:space="preserve">function </w:t>
+            </w:r>
+            <w:proofErr w:type="spellStart"/>
+            <w:r>
+              <w:rPr>
+                <w:rFonts w:ascii="Courier New" w:hAnsi="Courier New" w:cs="Courier New"/>
+              </w:rPr>
+              <w:t>tradeCommodity</w:t>
+            </w:r>
+            <w:proofErr w:type="spellEnd"/>
+            <w:r>
+              <w:rPr>
+                <w:rFonts w:ascii="Courier New" w:hAnsi="Courier New" w:cs="Courier New"/>
+              </w:rPr>
+              <w:t>(trade) {</w:t>
+            </w:r>
+          </w:p>
+          <w:p>
+            <w:pPr>
+              <w:rPr>
+                <w:rFonts w:ascii="Courier New" w:hAnsi="Courier New" w:cs="Courier New"/>
+              </w:rPr>
+            </w:pPr>
+            <w:r>
+              <w:rPr>
+                <w:rFonts w:ascii="Courier New" w:hAnsi="Courier New" w:cs="Courier New"/>
+              </w:rPr>
+              <w:t xml:space="preserve">    </w:t>
+            </w:r>
+            <w:proofErr w:type="spellStart"/>
+            <w:r>
+              <w:rPr>
+                <w:rFonts w:ascii="Courier New" w:hAnsi="Courier New" w:cs="Courier New"/>
+              </w:rPr>
+              <w:t>trade.commodity.owner</w:t>
+            </w:r>
+            <w:proofErr w:type="spellEnd"/>
+            <w:r>
+              <w:rPr>
+                <w:rFonts w:ascii="Courier New" w:hAnsi="Courier New" w:cs="Courier New"/>
+              </w:rPr>
+              <w:t xml:space="preserve"> = </w:t>
+            </w:r>
+            <w:proofErr w:type="spellStart"/>
+            <w:r>
+              <w:rPr>
+                <w:rFonts w:ascii="Courier New" w:hAnsi="Courier New" w:cs="Courier New"/>
+              </w:rPr>
+              <w:t>trade.newOwner</w:t>
+            </w:r>
+            <w:proofErr w:type="spellEnd"/>
+            <w:r>
+              <w:rPr>
+                <w:rFonts w:ascii="Courier New" w:hAnsi="Courier New" w:cs="Courier New"/>
+              </w:rPr>
+              <w:t>;</w:t>
+            </w:r>
+          </w:p>
+          <w:p>
+            <w:pPr>
+              <w:rPr>
+                <w:rFonts w:ascii="Courier New" w:hAnsi="Courier New" w:cs="Courier New"/>
+              </w:rPr>
+            </w:pPr>
+            <w:r>
+              <w:rPr>
+                <w:rFonts w:ascii="Courier New" w:hAnsi="Courier New" w:cs="Courier New"/>
+              </w:rPr>
+              <w:t xml:space="preserve">    return </w:t>
+            </w:r>
+            <w:proofErr w:type="spellStart"/>
+            <w:r>
+              <w:rPr>
+                <w:rFonts w:ascii="Courier New" w:hAnsi="Courier New" w:cs="Courier New"/>
+              </w:rPr>
+              <w:t>g</w:t>
+            </w:r>
+            <w:r>
+              <w:rPr>
+                <w:rFonts w:ascii="Courier New" w:hAnsi="Courier New" w:cs="Courier New"/>
+              </w:rPr>
+              <w:t>etAssetRegistry</w:t>
+            </w:r>
+            <w:proofErr w:type="spellEnd"/>
+            <w:r>
+              <w:rPr>
+                <w:rFonts w:ascii="Courier New" w:hAnsi="Courier New" w:cs="Courier New"/>
+              </w:rPr>
+              <w:t>('</w:t>
+            </w:r>
+            <w:proofErr w:type="spellStart"/>
+            <w:r>
+              <w:rPr>
+                <w:rFonts w:ascii="Courier New" w:hAnsi="Courier New" w:cs="Courier New"/>
+              </w:rPr>
+              <w:t>com</w:t>
             </w:r>
             <w:r>
               <w:rPr>
@@ -1341,33 +1863,82 @@
               <w:rPr>
                 <w:rFonts w:ascii="Courier New" w:hAnsi="Courier New" w:cs="Courier New"/>
               </w:rPr>
-              <w:t>Commodity')</w:t>
-            </w:r>
-          </w:p>
-          <w:p>
-            <w:pPr>
-              <w:rPr>
-                <w:rFonts w:ascii="Courier New" w:hAnsi="Courier New" w:cs="Courier New"/>
-              </w:rPr>
-            </w:pPr>
-            <w:r>
-              <w:rPr>
-                <w:rFonts w:ascii="Courier New" w:hAnsi="Courier New" w:cs="Courier New"/>
-              </w:rPr>
-              <w:t xml:space="preserve">        .then(function (assetRegistry) {</w:t>
-            </w:r>
-          </w:p>
-          <w:p>
-            <w:pPr>
-              <w:rPr>
-                <w:rFonts w:ascii="Courier New" w:hAnsi="Courier New" w:cs="Courier New"/>
-              </w:rPr>
-            </w:pPr>
-            <w:r>
-              <w:rPr>
-                <w:rFonts w:ascii="Courier New" w:hAnsi="Courier New" w:cs="Courier New"/>
-              </w:rPr>
-              <w:t xml:space="preserve">            return assetRegistry.update(trade.commodity);</w:t>
+              <w:t>Commodity</w:t>
+            </w:r>
+            <w:proofErr w:type="spellEnd"/>
+            <w:r>
+              <w:rPr>
+                <w:rFonts w:ascii="Courier New" w:hAnsi="Courier New" w:cs="Courier New"/>
+              </w:rPr>
+              <w:t>')</w:t>
+            </w:r>
+          </w:p>
+          <w:p>
+            <w:pPr>
+              <w:rPr>
+                <w:rFonts w:ascii="Courier New" w:hAnsi="Courier New" w:cs="Courier New"/>
+              </w:rPr>
+            </w:pPr>
+            <w:r>
+              <w:rPr>
+                <w:rFonts w:ascii="Courier New" w:hAnsi="Courier New" w:cs="Courier New"/>
+              </w:rPr>
+              <w:t xml:space="preserve">        .then(function (</w:t>
+            </w:r>
+            <w:proofErr w:type="spellStart"/>
+            <w:r>
+              <w:rPr>
+                <w:rFonts w:ascii="Courier New" w:hAnsi="Courier New" w:cs="Courier New"/>
+              </w:rPr>
+              <w:t>assetRegistry</w:t>
+            </w:r>
+            <w:proofErr w:type="spellEnd"/>
+            <w:r>
+              <w:rPr>
+                <w:rFonts w:ascii="Courier New" w:hAnsi="Courier New" w:cs="Courier New"/>
+              </w:rPr>
+              <w:t>) {</w:t>
+            </w:r>
+          </w:p>
+          <w:p>
+            <w:pPr>
+              <w:rPr>
+                <w:rFonts w:ascii="Courier New" w:hAnsi="Courier New" w:cs="Courier New"/>
+              </w:rPr>
+            </w:pPr>
+            <w:r>
+              <w:rPr>
+                <w:rFonts w:ascii="Courier New" w:hAnsi="Courier New" w:cs="Courier New"/>
+              </w:rPr>
+              <w:t xml:space="preserve">            return </w:t>
+            </w:r>
+            <w:proofErr w:type="spellStart"/>
+            <w:r>
+              <w:rPr>
+                <w:rFonts w:ascii="Courier New" w:hAnsi="Courier New" w:cs="Courier New"/>
+              </w:rPr>
+              <w:t>assetRegistry.update</w:t>
+            </w:r>
+            <w:proofErr w:type="spellEnd"/>
+            <w:r>
+              <w:rPr>
+                <w:rFonts w:ascii="Courier New" w:hAnsi="Courier New" w:cs="Courier New"/>
+              </w:rPr>
+              <w:t>(</w:t>
+            </w:r>
+            <w:proofErr w:type="spellStart"/>
+            <w:r>
+              <w:rPr>
+                <w:rFonts w:ascii="Courier New" w:hAnsi="Courier New" w:cs="Courier New"/>
+              </w:rPr>
+              <w:t>trade.commodity</w:t>
+            </w:r>
+            <w:proofErr w:type="spellEnd"/>
+            <w:r>
+              <w:rPr>
+                <w:rFonts w:ascii="Courier New" w:hAnsi="Courier New" w:cs="Courier New"/>
+              </w:rPr>
+              <w:t>);</w:t>
             </w:r>
           </w:p>
           <w:p>
@@ -1432,7 +2003,28 @@
               <w:rPr>
                 <w:rFonts w:ascii="Courier New" w:hAnsi="Courier New" w:cs="Courier New"/>
               </w:rPr>
-              <w:t xml:space="preserve"> * @param {com</w:t>
+              <w:t xml:space="preserve"> * @</w:t>
+            </w:r>
+            <w:proofErr w:type="spellStart"/>
+            <w:r>
+              <w:rPr>
+                <w:rFonts w:ascii="Courier New" w:hAnsi="Courier New" w:cs="Courier New"/>
+              </w:rPr>
+              <w:t>param</w:t>
+            </w:r>
+            <w:proofErr w:type="spellEnd"/>
+            <w:r>
+              <w:rPr>
+                <w:rFonts w:ascii="Courier New" w:hAnsi="Courier New" w:cs="Courier New"/>
+              </w:rPr>
+              <w:t xml:space="preserve"> {</w:t>
+            </w:r>
+            <w:proofErr w:type="spellStart"/>
+            <w:r>
+              <w:rPr>
+                <w:rFonts w:ascii="Courier New" w:hAnsi="Courier New" w:cs="Courier New"/>
+              </w:rPr>
+              <w:t>com</w:t>
             </w:r>
             <w:r>
               <w:rPr>
@@ -1450,7 +2042,14 @@
               <w:rPr>
                 <w:rFonts w:ascii="Courier New" w:hAnsi="Courier New" w:cs="Courier New"/>
               </w:rPr>
-              <w:t>RemoveHighQuantityCommodities} remove - the remove to be processed</w:t>
+              <w:t>RemoveHighQuantityCommodities</w:t>
+            </w:r>
+            <w:proofErr w:type="spellEnd"/>
+            <w:r>
+              <w:rPr>
+                <w:rFonts w:ascii="Courier New" w:hAnsi="Courier New" w:cs="Courier New"/>
+              </w:rPr>
+              <w:t>} remove - the remove to be processed</w:t>
             </w:r>
           </w:p>
           <w:p>
@@ -1489,33 +2088,68 @@
               <w:rPr>
                 <w:rFonts w:ascii="Courier New" w:hAnsi="Courier New" w:cs="Courier New"/>
               </w:rPr>
-              <w:t>function removeHighQuantityCommodities(remove) {</w:t>
-            </w:r>
-          </w:p>
-          <w:p>
-            <w:pPr>
-              <w:rPr>
-                <w:rFonts w:ascii="Courier New" w:hAnsi="Courier New" w:cs="Courier New"/>
-              </w:rPr>
-            </w:pPr>
-          </w:p>
-          <w:p>
-            <w:pPr>
-              <w:rPr>
-                <w:rFonts w:ascii="Courier New" w:hAnsi="Courier New" w:cs="Courier New"/>
-              </w:rPr>
-            </w:pPr>
-            <w:r>
-              <w:rPr>
-                <w:rFonts w:ascii="Courier New" w:hAnsi="Courier New" w:cs="Courier New"/>
-              </w:rPr>
-              <w:t xml:space="preserve">    return g</w:t>
-            </w:r>
-            <w:r>
-              <w:rPr>
-                <w:rFonts w:ascii="Courier New" w:hAnsi="Courier New" w:cs="Courier New"/>
-              </w:rPr>
-              <w:t>etAssetRegistry('com.braunwidgets</w:t>
+              <w:t xml:space="preserve">function </w:t>
+            </w:r>
+            <w:proofErr w:type="spellStart"/>
+            <w:r>
+              <w:rPr>
+                <w:rFonts w:ascii="Courier New" w:hAnsi="Courier New" w:cs="Courier New"/>
+              </w:rPr>
+              <w:t>removeHighQuantityCommodities</w:t>
+            </w:r>
+            <w:proofErr w:type="spellEnd"/>
+            <w:r>
+              <w:rPr>
+                <w:rFonts w:ascii="Courier New" w:hAnsi="Courier New" w:cs="Courier New"/>
+              </w:rPr>
+              <w:t>(remove) {</w:t>
+            </w:r>
+          </w:p>
+          <w:p>
+            <w:pPr>
+              <w:rPr>
+                <w:rFonts w:ascii="Courier New" w:hAnsi="Courier New" w:cs="Courier New"/>
+              </w:rPr>
+            </w:pPr>
+          </w:p>
+          <w:p>
+            <w:pPr>
+              <w:rPr>
+                <w:rFonts w:ascii="Courier New" w:hAnsi="Courier New" w:cs="Courier New"/>
+              </w:rPr>
+            </w:pPr>
+            <w:r>
+              <w:rPr>
+                <w:rFonts w:ascii="Courier New" w:hAnsi="Courier New" w:cs="Courier New"/>
+              </w:rPr>
+              <w:t xml:space="preserve">    return </w:t>
+            </w:r>
+            <w:proofErr w:type="spellStart"/>
+            <w:r>
+              <w:rPr>
+                <w:rFonts w:ascii="Courier New" w:hAnsi="Courier New" w:cs="Courier New"/>
+              </w:rPr>
+              <w:t>g</w:t>
+            </w:r>
+            <w:r>
+              <w:rPr>
+                <w:rFonts w:ascii="Courier New" w:hAnsi="Courier New" w:cs="Courier New"/>
+              </w:rPr>
+              <w:t>etAssetRegistry</w:t>
+            </w:r>
+            <w:proofErr w:type="spellEnd"/>
+            <w:r>
+              <w:rPr>
+                <w:rFonts w:ascii="Courier New" w:hAnsi="Courier New" w:cs="Courier New"/>
+              </w:rPr>
+              <w:t>('</w:t>
+            </w:r>
+            <w:proofErr w:type="spellStart"/>
+            <w:r>
+              <w:rPr>
+                <w:rFonts w:ascii="Courier New" w:hAnsi="Courier New" w:cs="Courier New"/>
+              </w:rPr>
+              <w:t>com.braunwidgets</w:t>
             </w:r>
             <w:r>
               <w:rPr>
@@ -1533,33 +2167,68 @@
               <w:rPr>
                 <w:rFonts w:ascii="Courier New" w:hAnsi="Courier New" w:cs="Courier New"/>
               </w:rPr>
-              <w:t>Commodity')</w:t>
-            </w:r>
-          </w:p>
-          <w:p>
-            <w:pPr>
-              <w:rPr>
-                <w:rFonts w:ascii="Courier New" w:hAnsi="Courier New" w:cs="Courier New"/>
-              </w:rPr>
-            </w:pPr>
-            <w:r>
-              <w:rPr>
-                <w:rFonts w:ascii="Courier New" w:hAnsi="Courier New" w:cs="Courier New"/>
-              </w:rPr>
-              <w:t xml:space="preserve">        .then(function (assetRegistry) {</w:t>
-            </w:r>
-          </w:p>
-          <w:p>
-            <w:pPr>
-              <w:rPr>
-                <w:rFonts w:ascii="Courier New" w:hAnsi="Courier New" w:cs="Courier New"/>
-              </w:rPr>
-            </w:pPr>
-            <w:r>
-              <w:rPr>
-                <w:rFonts w:ascii="Courier New" w:hAnsi="Courier New" w:cs="Courier New"/>
-              </w:rPr>
-              <w:t xml:space="preserve">            return query('selectCommoditiesWithHighQuantity')</w:t>
+              <w:t>Commodity</w:t>
+            </w:r>
+            <w:proofErr w:type="spellEnd"/>
+            <w:r>
+              <w:rPr>
+                <w:rFonts w:ascii="Courier New" w:hAnsi="Courier New" w:cs="Courier New"/>
+              </w:rPr>
+              <w:t>')</w:t>
+            </w:r>
+          </w:p>
+          <w:p>
+            <w:pPr>
+              <w:rPr>
+                <w:rFonts w:ascii="Courier New" w:hAnsi="Courier New" w:cs="Courier New"/>
+              </w:rPr>
+            </w:pPr>
+            <w:r>
+              <w:rPr>
+                <w:rFonts w:ascii="Courier New" w:hAnsi="Courier New" w:cs="Courier New"/>
+              </w:rPr>
+              <w:t xml:space="preserve">        .then(function (</w:t>
+            </w:r>
+            <w:proofErr w:type="spellStart"/>
+            <w:r>
+              <w:rPr>
+                <w:rFonts w:ascii="Courier New" w:hAnsi="Courier New" w:cs="Courier New"/>
+              </w:rPr>
+              <w:t>assetRegistry</w:t>
+            </w:r>
+            <w:proofErr w:type="spellEnd"/>
+            <w:r>
+              <w:rPr>
+                <w:rFonts w:ascii="Courier New" w:hAnsi="Courier New" w:cs="Courier New"/>
+              </w:rPr>
+              <w:t>) {</w:t>
+            </w:r>
+          </w:p>
+          <w:p>
+            <w:pPr>
+              <w:rPr>
+                <w:rFonts w:ascii="Courier New" w:hAnsi="Courier New" w:cs="Courier New"/>
+              </w:rPr>
+            </w:pPr>
+            <w:r>
+              <w:rPr>
+                <w:rFonts w:ascii="Courier New" w:hAnsi="Courier New" w:cs="Courier New"/>
+              </w:rPr>
+              <w:t xml:space="preserve">            return query('</w:t>
+            </w:r>
+            <w:proofErr w:type="spellStart"/>
+            <w:r>
+              <w:rPr>
+                <w:rFonts w:ascii="Courier New" w:hAnsi="Courier New" w:cs="Courier New"/>
+              </w:rPr>
+              <w:t>selectCommoditiesWithHighQuantity</w:t>
+            </w:r>
+            <w:proofErr w:type="spellEnd"/>
+            <w:r>
+              <w:rPr>
+                <w:rFonts w:ascii="Courier New" w:hAnsi="Courier New" w:cs="Courier New"/>
+              </w:rPr>
+              <w:t>')</w:t>
             </w:r>
           </w:p>
           <w:p>
@@ -1592,40 +2261,96 @@
               <w:rPr>
                 <w:rFonts w:ascii="Courier New" w:hAnsi="Courier New" w:cs="Courier New"/>
               </w:rPr>
-              <w:t xml:space="preserve">                        var promises = [];</w:t>
-            </w:r>
-          </w:p>
-          <w:p>
-            <w:pPr>
-              <w:rPr>
-                <w:rFonts w:ascii="Courier New" w:hAnsi="Courier New" w:cs="Courier New"/>
-              </w:rPr>
-            </w:pPr>
-          </w:p>
-          <w:p>
-            <w:pPr>
-              <w:rPr>
-                <w:rFonts w:ascii="Courier New" w:hAnsi="Courier New" w:cs="Courier New"/>
-              </w:rPr>
-            </w:pPr>
-            <w:r>
-              <w:rPr>
-                <w:rFonts w:ascii="Courier New" w:hAnsi="Courier New" w:cs="Courier New"/>
-              </w:rPr>
-              <w:t xml:space="preserve">                        for (var n = 0; n &lt; results.length; n++) {</w:t>
-            </w:r>
-          </w:p>
-          <w:p>
-            <w:pPr>
-              <w:rPr>
-                <w:rFonts w:ascii="Courier New" w:hAnsi="Courier New" w:cs="Courier New"/>
-              </w:rPr>
-            </w:pPr>
-            <w:r>
-              <w:rPr>
-                <w:rFonts w:ascii="Courier New" w:hAnsi="Courier New" w:cs="Courier New"/>
-              </w:rPr>
-              <w:t xml:space="preserve">                            var trade = results[n];</w:t>
+              <w:t xml:space="preserve">                        </w:t>
+            </w:r>
+            <w:proofErr w:type="spellStart"/>
+            <w:r>
+              <w:rPr>
+                <w:rFonts w:ascii="Courier New" w:hAnsi="Courier New" w:cs="Courier New"/>
+              </w:rPr>
+              <w:t>var</w:t>
+            </w:r>
+            <w:proofErr w:type="spellEnd"/>
+            <w:r>
+              <w:rPr>
+                <w:rFonts w:ascii="Courier New" w:hAnsi="Courier New" w:cs="Courier New"/>
+              </w:rPr>
+              <w:t xml:space="preserve"> promises = [];</w:t>
+            </w:r>
+          </w:p>
+          <w:p>
+            <w:pPr>
+              <w:rPr>
+                <w:rFonts w:ascii="Courier New" w:hAnsi="Courier New" w:cs="Courier New"/>
+              </w:rPr>
+            </w:pPr>
+          </w:p>
+          <w:p>
+            <w:pPr>
+              <w:rPr>
+                <w:rFonts w:ascii="Courier New" w:hAnsi="Courier New" w:cs="Courier New"/>
+              </w:rPr>
+            </w:pPr>
+            <w:r>
+              <w:rPr>
+                <w:rFonts w:ascii="Courier New" w:hAnsi="Courier New" w:cs="Courier New"/>
+              </w:rPr>
+              <w:t xml:space="preserve">                        for (</w:t>
+            </w:r>
+            <w:proofErr w:type="spellStart"/>
+            <w:r>
+              <w:rPr>
+                <w:rFonts w:ascii="Courier New" w:hAnsi="Courier New" w:cs="Courier New"/>
+              </w:rPr>
+              <w:t>var</w:t>
+            </w:r>
+            <w:proofErr w:type="spellEnd"/>
+            <w:r>
+              <w:rPr>
+                <w:rFonts w:ascii="Courier New" w:hAnsi="Courier New" w:cs="Courier New"/>
+              </w:rPr>
+              <w:t xml:space="preserve"> n = 0; n &lt; </w:t>
+            </w:r>
+            <w:proofErr w:type="spellStart"/>
+            <w:r>
+              <w:rPr>
+                <w:rFonts w:ascii="Courier New" w:hAnsi="Courier New" w:cs="Courier New"/>
+              </w:rPr>
+              <w:t>results.length</w:t>
+            </w:r>
+            <w:proofErr w:type="spellEnd"/>
+            <w:r>
+              <w:rPr>
+                <w:rFonts w:ascii="Courier New" w:hAnsi="Courier New" w:cs="Courier New"/>
+              </w:rPr>
+              <w:t>; n++) {</w:t>
+            </w:r>
+          </w:p>
+          <w:p>
+            <w:pPr>
+              <w:rPr>
+                <w:rFonts w:ascii="Courier New" w:hAnsi="Courier New" w:cs="Courier New"/>
+              </w:rPr>
+            </w:pPr>
+            <w:r>
+              <w:rPr>
+                <w:rFonts w:ascii="Courier New" w:hAnsi="Courier New" w:cs="Courier New"/>
+              </w:rPr>
+              <w:t xml:space="preserve">                            </w:t>
+            </w:r>
+            <w:proofErr w:type="spellStart"/>
+            <w:r>
+              <w:rPr>
+                <w:rFonts w:ascii="Courier New" w:hAnsi="Courier New" w:cs="Courier New"/>
+              </w:rPr>
+              <w:t>var</w:t>
+            </w:r>
+            <w:proofErr w:type="spellEnd"/>
+            <w:r>
+              <w:rPr>
+                <w:rFonts w:ascii="Courier New" w:hAnsi="Courier New" w:cs="Courier New"/>
+              </w:rPr>
+              <w:t xml:space="preserve"> trade = results[n];</w:t>
             </w:r>
           </w:p>
           <w:p>
@@ -1658,45 +2383,151 @@
               <w:rPr>
                 <w:rFonts w:ascii="Courier New" w:hAnsi="Courier New" w:cs="Courier New"/>
               </w:rPr>
-              <w:t xml:space="preserve">                            var removeNotification = getFact</w:t>
-            </w:r>
-            <w:r>
-              <w:rPr>
-                <w:rFonts w:ascii="Courier New" w:hAnsi="Courier New" w:cs="Courier New"/>
-              </w:rPr>
-              <w:t>ory().newEvent('com.braunwidgets.widgetnet</w:t>
-            </w:r>
-            <w:r>
-              <w:rPr>
-                <w:rFonts w:ascii="Courier New" w:hAnsi="Courier New" w:cs="Courier New"/>
-              </w:rPr>
-              <w:t>', 'RemoveNotification');</w:t>
-            </w:r>
-          </w:p>
-          <w:p>
-            <w:pPr>
-              <w:rPr>
-                <w:rFonts w:ascii="Courier New" w:hAnsi="Courier New" w:cs="Courier New"/>
-              </w:rPr>
-            </w:pPr>
-            <w:r>
-              <w:rPr>
-                <w:rFonts w:ascii="Courier New" w:hAnsi="Courier New" w:cs="Courier New"/>
-              </w:rPr>
-              <w:t xml:space="preserve">                            removeNotification.commodity = trade;</w:t>
-            </w:r>
-          </w:p>
-          <w:p>
-            <w:pPr>
-              <w:rPr>
-                <w:rFonts w:ascii="Courier New" w:hAnsi="Courier New" w:cs="Courier New"/>
-              </w:rPr>
-            </w:pPr>
-            <w:r>
-              <w:rPr>
-                <w:rFonts w:ascii="Courier New" w:hAnsi="Courier New" w:cs="Courier New"/>
-              </w:rPr>
-              <w:t xml:space="preserve">                            emit(removeNotification);</w:t>
+              <w:t xml:space="preserve">                            </w:t>
+            </w:r>
+            <w:proofErr w:type="spellStart"/>
+            <w:r>
+              <w:rPr>
+                <w:rFonts w:ascii="Courier New" w:hAnsi="Courier New" w:cs="Courier New"/>
+              </w:rPr>
+              <w:t>var</w:t>
+            </w:r>
+            <w:proofErr w:type="spellEnd"/>
+            <w:r>
+              <w:rPr>
+                <w:rFonts w:ascii="Courier New" w:hAnsi="Courier New" w:cs="Courier New"/>
+              </w:rPr>
+              <w:t xml:space="preserve"> </w:t>
+            </w:r>
+            <w:proofErr w:type="spellStart"/>
+            <w:r>
+              <w:rPr>
+                <w:rFonts w:ascii="Courier New" w:hAnsi="Courier New" w:cs="Courier New"/>
+              </w:rPr>
+              <w:t>removeNotification</w:t>
+            </w:r>
+            <w:proofErr w:type="spellEnd"/>
+            <w:r>
+              <w:rPr>
+                <w:rFonts w:ascii="Courier New" w:hAnsi="Courier New" w:cs="Courier New"/>
+              </w:rPr>
+              <w:t xml:space="preserve"> = </w:t>
+            </w:r>
+            <w:proofErr w:type="spellStart"/>
+            <w:r>
+              <w:rPr>
+                <w:rFonts w:ascii="Courier New" w:hAnsi="Courier New" w:cs="Courier New"/>
+              </w:rPr>
+              <w:t>getFact</w:t>
+            </w:r>
+            <w:r>
+              <w:rPr>
+                <w:rFonts w:ascii="Courier New" w:hAnsi="Courier New" w:cs="Courier New"/>
+              </w:rPr>
+              <w:t>ory</w:t>
+            </w:r>
+            <w:proofErr w:type="spellEnd"/>
+            <w:r>
+              <w:rPr>
+                <w:rFonts w:ascii="Courier New" w:hAnsi="Courier New" w:cs="Courier New"/>
+              </w:rPr>
+              <w:t>().</w:t>
+            </w:r>
+            <w:proofErr w:type="spellStart"/>
+            <w:r>
+              <w:rPr>
+                <w:rFonts w:ascii="Courier New" w:hAnsi="Courier New" w:cs="Courier New"/>
+              </w:rPr>
+              <w:t>newEvent</w:t>
+            </w:r>
+            <w:proofErr w:type="spellEnd"/>
+            <w:r>
+              <w:rPr>
+                <w:rFonts w:ascii="Courier New" w:hAnsi="Courier New" w:cs="Courier New"/>
+              </w:rPr>
+              <w:t>('</w:t>
+            </w:r>
+            <w:proofErr w:type="spellStart"/>
+            <w:r>
+              <w:rPr>
+                <w:rFonts w:ascii="Courier New" w:hAnsi="Courier New" w:cs="Courier New"/>
+              </w:rPr>
+              <w:t>com.braunwidgets.widgetnet</w:t>
+            </w:r>
+            <w:proofErr w:type="spellEnd"/>
+            <w:r>
+              <w:rPr>
+                <w:rFonts w:ascii="Courier New" w:hAnsi="Courier New" w:cs="Courier New"/>
+              </w:rPr>
+              <w:t>', '</w:t>
+            </w:r>
+            <w:proofErr w:type="spellStart"/>
+            <w:r>
+              <w:rPr>
+                <w:rFonts w:ascii="Courier New" w:hAnsi="Courier New" w:cs="Courier New"/>
+              </w:rPr>
+              <w:t>RemoveNotification</w:t>
+            </w:r>
+            <w:proofErr w:type="spellEnd"/>
+            <w:r>
+              <w:rPr>
+                <w:rFonts w:ascii="Courier New" w:hAnsi="Courier New" w:cs="Courier New"/>
+              </w:rPr>
+              <w:t>');</w:t>
+            </w:r>
+          </w:p>
+          <w:p>
+            <w:pPr>
+              <w:rPr>
+                <w:rFonts w:ascii="Courier New" w:hAnsi="Courier New" w:cs="Courier New"/>
+              </w:rPr>
+            </w:pPr>
+            <w:r>
+              <w:rPr>
+                <w:rFonts w:ascii="Courier New" w:hAnsi="Courier New" w:cs="Courier New"/>
+              </w:rPr>
+              <w:t xml:space="preserve">                            </w:t>
+            </w:r>
+            <w:proofErr w:type="spellStart"/>
+            <w:r>
+              <w:rPr>
+                <w:rFonts w:ascii="Courier New" w:hAnsi="Courier New" w:cs="Courier New"/>
+              </w:rPr>
+              <w:t>removeNotification.commodity</w:t>
+            </w:r>
+            <w:proofErr w:type="spellEnd"/>
+            <w:r>
+              <w:rPr>
+                <w:rFonts w:ascii="Courier New" w:hAnsi="Courier New" w:cs="Courier New"/>
+              </w:rPr>
+              <w:t xml:space="preserve"> = trade;</w:t>
+            </w:r>
+          </w:p>
+          <w:p>
+            <w:pPr>
+              <w:rPr>
+                <w:rFonts w:ascii="Courier New" w:hAnsi="Courier New" w:cs="Courier New"/>
+              </w:rPr>
+            </w:pPr>
+            <w:r>
+              <w:rPr>
+                <w:rFonts w:ascii="Courier New" w:hAnsi="Courier New" w:cs="Courier New"/>
+              </w:rPr>
+              <w:t xml:space="preserve">                            emit(</w:t>
+            </w:r>
+            <w:proofErr w:type="spellStart"/>
+            <w:r>
+              <w:rPr>
+                <w:rFonts w:ascii="Courier New" w:hAnsi="Courier New" w:cs="Courier New"/>
+              </w:rPr>
+              <w:t>removeNotification</w:t>
+            </w:r>
+            <w:proofErr w:type="spellEnd"/>
+            <w:r>
+              <w:rPr>
+                <w:rFonts w:ascii="Courier New" w:hAnsi="Courier New" w:cs="Courier New"/>
+              </w:rPr>
+              <w:t>);</w:t>
             </w:r>
           </w:p>
           <w:p>
@@ -1729,7 +2560,35 @@
               <w:rPr>
                 <w:rFonts w:ascii="Courier New" w:hAnsi="Courier New" w:cs="Courier New"/>
               </w:rPr>
-              <w:t xml:space="preserve">                            promises.push(assetRegistry.remove(trade));</w:t>
+              <w:t xml:space="preserve">                            </w:t>
+            </w:r>
+            <w:proofErr w:type="spellStart"/>
+            <w:r>
+              <w:rPr>
+                <w:rFonts w:ascii="Courier New" w:hAnsi="Courier New" w:cs="Courier New"/>
+              </w:rPr>
+              <w:t>promises.push</w:t>
+            </w:r>
+            <w:proofErr w:type="spellEnd"/>
+            <w:r>
+              <w:rPr>
+                <w:rFonts w:ascii="Courier New" w:hAnsi="Courier New" w:cs="Courier New"/>
+              </w:rPr>
+              <w:t>(</w:t>
+            </w:r>
+            <w:proofErr w:type="spellStart"/>
+            <w:r>
+              <w:rPr>
+                <w:rFonts w:ascii="Courier New" w:hAnsi="Courier New" w:cs="Courier New"/>
+              </w:rPr>
+              <w:t>assetRegistry.remove</w:t>
+            </w:r>
+            <w:proofErr w:type="spellEnd"/>
+            <w:r>
+              <w:rPr>
+                <w:rFonts w:ascii="Courier New" w:hAnsi="Courier New" w:cs="Courier New"/>
+              </w:rPr>
+              <w:t>(trade));</w:t>
             </w:r>
           </w:p>
           <w:p>
@@ -1775,7 +2634,21 @@
               <w:rPr>
                 <w:rFonts w:ascii="Courier New" w:hAnsi="Courier New" w:cs="Courier New"/>
               </w:rPr>
-              <w:t xml:space="preserve">                        return Promise.all(promises);</w:t>
+              <w:t xml:space="preserve">                        return </w:t>
+            </w:r>
+            <w:proofErr w:type="spellStart"/>
+            <w:r>
+              <w:rPr>
+                <w:rFonts w:ascii="Courier New" w:hAnsi="Courier New" w:cs="Courier New"/>
+              </w:rPr>
+              <w:t>Promise.all</w:t>
+            </w:r>
+            <w:proofErr w:type="spellEnd"/>
+            <w:r>
+              <w:rPr>
+                <w:rFonts w:ascii="Courier New" w:hAnsi="Courier New" w:cs="Courier New"/>
+              </w:rPr>
+              <w:t>(promises);</w:t>
             </w:r>
           </w:p>
           <w:p>
@@ -1829,7 +2702,23 @@
     </w:p>
     <w:p>
       <w:r>
-        <w:t>Now, we’ll create a permissions.acl file.  This file decides the access rules for the widgetnet.</w:t>
+        <w:t xml:space="preserve">Now, we’ll create a </w:t>
+      </w:r>
+      <w:proofErr w:type="spellStart"/>
+      <w:r>
+        <w:t>permissions.acl</w:t>
+      </w:r>
+      <w:proofErr w:type="spellEnd"/>
+      <w:r>
+        <w:t xml:space="preserve"> file.  This file decides the access rules for the </w:t>
+      </w:r>
+      <w:proofErr w:type="spellStart"/>
+      <w:r>
+        <w:t>widgetnet</w:t>
+      </w:r>
+      <w:proofErr w:type="spellEnd"/>
+      <w:r>
+        <w:t>.</w:t>
       </w:r>
     </w:p>
     <w:p/>
@@ -1950,8 +2839,30 @@
               <w:rPr>
                 <w:rFonts w:ascii="Courier New" w:hAnsi="Courier New" w:cs="Courier New"/>
               </w:rPr>
-              <w:t xml:space="preserve">    resource: "com.braunwidgets.widgetnet</w:t>
-            </w:r>
+              <w:t xml:space="preserve">    </w:t>
+            </w:r>
+            <w:proofErr w:type="gramStart"/>
+            <w:r>
+              <w:rPr>
+                <w:rFonts w:ascii="Courier New" w:hAnsi="Courier New" w:cs="Courier New"/>
+              </w:rPr>
+              <w:t>resource</w:t>
+            </w:r>
+            <w:proofErr w:type="gramEnd"/>
+            <w:r>
+              <w:rPr>
+                <w:rFonts w:ascii="Courier New" w:hAnsi="Courier New" w:cs="Courier New"/>
+              </w:rPr>
+              <w:t>: "</w:t>
+            </w:r>
+            <w:proofErr w:type="spellStart"/>
+            <w:r>
+              <w:rPr>
+                <w:rFonts w:ascii="Courier New" w:hAnsi="Courier New" w:cs="Courier New"/>
+              </w:rPr>
+              <w:t>com.braunwidgets.widgetnet</w:t>
+            </w:r>
+            <w:proofErr w:type="spellEnd"/>
             <w:r>
               <w:rPr>
                 <w:rFonts w:ascii="Courier New" w:hAnsi="Courier New" w:cs="Courier New"/>
@@ -2002,7 +2913,21 @@
               <w:rPr>
                 <w:rFonts w:ascii="Courier New" w:hAnsi="Courier New" w:cs="Courier New"/>
               </w:rPr>
-              <w:t>rule SystemACL {</w:t>
+              <w:t xml:space="preserve">rule </w:t>
+            </w:r>
+            <w:proofErr w:type="spellStart"/>
+            <w:r>
+              <w:rPr>
+                <w:rFonts w:ascii="Courier New" w:hAnsi="Courier New" w:cs="Courier New"/>
+              </w:rPr>
+              <w:t>SystemACL</w:t>
+            </w:r>
+            <w:proofErr w:type="spellEnd"/>
+            <w:r>
+              <w:rPr>
+                <w:rFonts w:ascii="Courier New" w:hAnsi="Courier New" w:cs="Courier New"/>
+              </w:rPr>
+              <w:t xml:space="preserve"> {</w:t>
             </w:r>
           </w:p>
           <w:p>
@@ -2054,7 +2979,35 @@
               <w:rPr>
                 <w:rFonts w:ascii="Courier New" w:hAnsi="Courier New" w:cs="Courier New"/>
               </w:rPr>
-              <w:t xml:space="preserve">  resource: "org.hyperledger.composer.system.**"</w:t>
+              <w:t xml:space="preserve">  </w:t>
+            </w:r>
+            <w:proofErr w:type="gramStart"/>
+            <w:r>
+              <w:rPr>
+                <w:rFonts w:ascii="Courier New" w:hAnsi="Courier New" w:cs="Courier New"/>
+              </w:rPr>
+              <w:t>resource</w:t>
+            </w:r>
+            <w:proofErr w:type="gramEnd"/>
+            <w:r>
+              <w:rPr>
+                <w:rFonts w:ascii="Courier New" w:hAnsi="Courier New" w:cs="Courier New"/>
+              </w:rPr>
+              <w:t>: "</w:t>
+            </w:r>
+            <w:proofErr w:type="spellStart"/>
+            <w:r>
+              <w:rPr>
+                <w:rFonts w:ascii="Courier New" w:hAnsi="Courier New" w:cs="Courier New"/>
+              </w:rPr>
+              <w:t>org.hyperledger.composer.system</w:t>
+            </w:r>
+            <w:proofErr w:type="spellEnd"/>
+            <w:r>
+              <w:rPr>
+                <w:rFonts w:ascii="Courier New" w:hAnsi="Courier New" w:cs="Courier New"/>
+              </w:rPr>
+              <w:t>.**"</w:t>
             </w:r>
           </w:p>
           <w:p>
@@ -2096,14 +3049,27 @@
       <w:pPr>
         <w:pStyle w:val="Heading1"/>
       </w:pPr>
-      <w:r>
-        <w:t>Step 7.  Generate a business network archive</w:t>
+      <w:proofErr w:type="gramStart"/>
+      <w:r>
+        <w:t>Step 7.</w:t>
+      </w:r>
+      <w:proofErr w:type="gramEnd"/>
+      <w:r>
+        <w:t xml:space="preserve">  Generate a business network archive</w:t>
       </w:r>
     </w:p>
     <w:p/>
     <w:p>
       <w:r>
-        <w:t>Making sure that you are in the braunwidgets directory run the following command:</w:t>
+        <w:t xml:space="preserve">Making sure that you are in the </w:t>
+      </w:r>
+      <w:proofErr w:type="spellStart"/>
+      <w:r>
+        <w:t>braunwidgets</w:t>
+      </w:r>
+      <w:proofErr w:type="spellEnd"/>
+      <w:r>
+        <w:t xml:space="preserve"> directory run the following command:</w:t>
       </w:r>
     </w:p>
     <w:tbl>
@@ -2135,11 +3101,33 @@
               </w:rPr>
               <w:t xml:space="preserve">$ </w:t>
             </w:r>
-            <w:r>
-              <w:rPr>
-                <w:rFonts w:ascii="Courier New" w:hAnsi="Courier New" w:cs="Courier New"/>
-              </w:rPr>
-              <w:t>composer archive create -t dir -n .</w:t>
+            <w:proofErr w:type="gramStart"/>
+            <w:r>
+              <w:rPr>
+                <w:rFonts w:ascii="Courier New" w:hAnsi="Courier New" w:cs="Courier New"/>
+              </w:rPr>
+              <w:t>composer</w:t>
+            </w:r>
+            <w:proofErr w:type="gramEnd"/>
+            <w:r>
+              <w:rPr>
+                <w:rFonts w:ascii="Courier New" w:hAnsi="Courier New" w:cs="Courier New"/>
+              </w:rPr>
+              <w:t xml:space="preserve"> archive create -t </w:t>
+            </w:r>
+            <w:proofErr w:type="spellStart"/>
+            <w:r>
+              <w:rPr>
+                <w:rFonts w:ascii="Courier New" w:hAnsi="Courier New" w:cs="Courier New"/>
+              </w:rPr>
+              <w:t>dir</w:t>
+            </w:r>
+            <w:proofErr w:type="spellEnd"/>
+            <w:r>
+              <w:rPr>
+                <w:rFonts w:ascii="Courier New" w:hAnsi="Courier New" w:cs="Courier New"/>
+              </w:rPr>
+              <w:t xml:space="preserve"> -n .</w:t>
             </w:r>
           </w:p>
         </w:tc>
@@ -2166,8 +3154,13 @@
       <w:pPr>
         <w:pStyle w:val="Heading1"/>
       </w:pPr>
-      <w:r>
-        <w:t xml:space="preserve">Step 8.  </w:t>
+      <w:proofErr w:type="gramStart"/>
+      <w:r>
+        <w:t>Step 8.</w:t>
+      </w:r>
+      <w:proofErr w:type="gramEnd"/>
+      <w:r>
+        <w:t xml:space="preserve">  </w:t>
       </w:r>
       <w:r>
         <w:t>Install and d</w:t>
@@ -2191,8 +3184,21 @@
         <w:t xml:space="preserve"> the following command to install</w:t>
       </w:r>
       <w:r>
-        <w:t xml:space="preserve"> our braunwidget widgetnet</w:t>
-      </w:r>
+        <w:t xml:space="preserve"> our </w:t>
+      </w:r>
+      <w:proofErr w:type="spellStart"/>
+      <w:r>
+        <w:t>braunwidget</w:t>
+      </w:r>
+      <w:proofErr w:type="spellEnd"/>
+      <w:r>
+        <w:t xml:space="preserve"> </w:t>
+      </w:r>
+      <w:proofErr w:type="spellStart"/>
+      <w:r>
+        <w:t>widgetnet</w:t>
+      </w:r>
+      <w:proofErr w:type="spellEnd"/>
     </w:p>
     <w:tbl>
       <w:tblPr>
@@ -2224,23 +3230,41 @@
               <w:rPr>
                 <w:rFonts w:ascii="Courier New" w:hAnsi="Courier New" w:cs="Courier New"/>
               </w:rPr>
-              <w:t xml:space="preserve">composer runtime install --card PeerAdmin@hlfv1 --businessNetworkName </w:t>
-            </w:r>
+              <w:t>composer runtime install --card PeerAdmin@hlfv1 --</w:t>
+            </w:r>
+            <w:proofErr w:type="spellStart"/>
+            <w:r>
+              <w:rPr>
+                <w:rFonts w:ascii="Courier New" w:hAnsi="Courier New" w:cs="Courier New"/>
+              </w:rPr>
+              <w:t>businessNetworkName</w:t>
+            </w:r>
+            <w:proofErr w:type="spellEnd"/>
+            <w:r>
+              <w:rPr>
+                <w:rFonts w:ascii="Courier New" w:hAnsi="Courier New" w:cs="Courier New"/>
+              </w:rPr>
+              <w:t xml:space="preserve"> </w:t>
+            </w:r>
+            <w:proofErr w:type="spellStart"/>
             <w:r>
               <w:rPr>
                 <w:rFonts w:ascii="Courier New" w:hAnsi="Courier New" w:cs="Courier New"/>
               </w:rPr>
               <w:t>braunwidgets</w:t>
             </w:r>
+            <w:proofErr w:type="spellEnd"/>
           </w:p>
         </w:tc>
       </w:tr>
     </w:tbl>
-    <w:p/>
-    <w:p/>
-    <w:p>
-      <w:r>
-        <w:t>Now, we’ll deploy it:</w:t>
+    <w:p>
+      <w:bookmarkStart w:id="0" w:name="_GoBack"/>
+      <w:bookmarkEnd w:id="0"/>
+    </w:p>
+    <w:p>
+      <w:r>
+        <w:t>Import the card</w:t>
       </w:r>
     </w:p>
     <w:tbl>
@@ -2267,43 +3291,24 @@
               <w:rPr>
                 <w:rFonts w:ascii="Courier New" w:hAnsi="Courier New" w:cs="Courier New"/>
               </w:rPr>
-              <w:t xml:space="preserve">$ </w:t>
-            </w:r>
-            <w:r>
-              <w:rPr>
-                <w:rFonts w:ascii="Courier New" w:hAnsi="Courier New" w:cs="Courier New"/>
-              </w:rPr>
-              <w:t>composer network start --card PeerAdmin@hlfv1 --networkAdmin admin --networkAdminEnrollSecret adminp</w:t>
-            </w:r>
-            <w:r>
-              <w:rPr>
-                <w:rFonts w:ascii="Courier New" w:hAnsi="Courier New" w:cs="Courier New"/>
-              </w:rPr>
-              <w:t>w --archiveFile braunwidgets</w:t>
-            </w:r>
-            <w:r>
-              <w:rPr>
-                <w:rFonts w:ascii="Courier New" w:hAnsi="Courier New" w:cs="Courier New"/>
-              </w:rPr>
-              <w:t>@0.0.1.bna --file networkadmin.card</w:t>
-            </w:r>
+              <w:t xml:space="preserve">$ Composer card import --file </w:t>
+            </w:r>
+            <w:proofErr w:type="spellStart"/>
+            <w:r>
+              <w:rPr>
+                <w:rFonts w:ascii="Courier New" w:hAnsi="Courier New" w:cs="Courier New"/>
+              </w:rPr>
+              <w:t>networkadmin.card</w:t>
+            </w:r>
+            <w:proofErr w:type="spellEnd"/>
           </w:p>
         </w:tc>
       </w:tr>
     </w:tbl>
     <w:p/>
     <w:p>
-      <w:pPr>
-        <w:pStyle w:val="Heading1"/>
-      </w:pPr>
-      <w:r>
-        <w:t>Step 9.  Deploy the REST API Server</w:t>
-      </w:r>
-    </w:p>
-    <w:p/>
-    <w:p>
-      <w:r>
-        <w:t>Make sure that you are in the braunwidgets directory and run the following command:</w:t>
+      <w:r>
+        <w:t>Now, we’ll deploy it:</w:t>
       </w:r>
     </w:p>
     <w:tbl>
@@ -2336,21 +3341,169 @@
               <w:rPr>
                 <w:rFonts w:ascii="Courier New" w:hAnsi="Courier New" w:cs="Courier New"/>
               </w:rPr>
-              <w:t>composer-rest-server</w:t>
-            </w:r>
+              <w:t>composer network start --card PeerAdmin@hlfv1 --</w:t>
+            </w:r>
+            <w:proofErr w:type="spellStart"/>
+            <w:r>
+              <w:rPr>
+                <w:rFonts w:ascii="Courier New" w:hAnsi="Courier New" w:cs="Courier New"/>
+              </w:rPr>
+              <w:t>networkAdmin</w:t>
+            </w:r>
+            <w:proofErr w:type="spellEnd"/>
+            <w:r>
+              <w:rPr>
+                <w:rFonts w:ascii="Courier New" w:hAnsi="Courier New" w:cs="Courier New"/>
+              </w:rPr>
+              <w:t xml:space="preserve"> admin --</w:t>
+            </w:r>
+            <w:proofErr w:type="spellStart"/>
+            <w:r>
+              <w:rPr>
+                <w:rFonts w:ascii="Courier New" w:hAnsi="Courier New" w:cs="Courier New"/>
+              </w:rPr>
+              <w:t>networkAdminEnrollSecret</w:t>
+            </w:r>
+            <w:proofErr w:type="spellEnd"/>
+            <w:r>
+              <w:rPr>
+                <w:rFonts w:ascii="Courier New" w:hAnsi="Courier New" w:cs="Courier New"/>
+              </w:rPr>
+              <w:t xml:space="preserve"> </w:t>
+            </w:r>
+            <w:proofErr w:type="spellStart"/>
+            <w:r>
+              <w:rPr>
+                <w:rFonts w:ascii="Courier New" w:hAnsi="Courier New" w:cs="Courier New"/>
+              </w:rPr>
+              <w:t>adminp</w:t>
+            </w:r>
+            <w:r>
+              <w:rPr>
+                <w:rFonts w:ascii="Courier New" w:hAnsi="Courier New" w:cs="Courier New"/>
+              </w:rPr>
+              <w:t>w</w:t>
+            </w:r>
+            <w:proofErr w:type="spellEnd"/>
+            <w:r>
+              <w:rPr>
+                <w:rFonts w:ascii="Courier New" w:hAnsi="Courier New" w:cs="Courier New"/>
+              </w:rPr>
+              <w:t xml:space="preserve"> --</w:t>
+            </w:r>
+            <w:proofErr w:type="spellStart"/>
+            <w:r>
+              <w:rPr>
+                <w:rFonts w:ascii="Courier New" w:hAnsi="Courier New" w:cs="Courier New"/>
+              </w:rPr>
+              <w:t>archiveFile</w:t>
+            </w:r>
+            <w:proofErr w:type="spellEnd"/>
+            <w:r>
+              <w:rPr>
+                <w:rFonts w:ascii="Courier New" w:hAnsi="Courier New" w:cs="Courier New"/>
+              </w:rPr>
+              <w:t xml:space="preserve"> braunwidgets</w:t>
+            </w:r>
+            <w:r>
+              <w:rPr>
+                <w:rFonts w:ascii="Courier New" w:hAnsi="Courier New" w:cs="Courier New"/>
+              </w:rPr>
+              <w:t xml:space="preserve">@0.0.1.bna --file </w:t>
+            </w:r>
+            <w:proofErr w:type="spellStart"/>
+            <w:r>
+              <w:rPr>
+                <w:rFonts w:ascii="Courier New" w:hAnsi="Courier New" w:cs="Courier New"/>
+              </w:rPr>
+              <w:t>networkadmin.card</w:t>
+            </w:r>
+            <w:proofErr w:type="spellEnd"/>
           </w:p>
         </w:tc>
       </w:tr>
     </w:tbl>
     <w:p/>
     <w:p>
+      <w:pPr>
+        <w:pStyle w:val="Heading1"/>
+      </w:pPr>
+      <w:proofErr w:type="gramStart"/>
+      <w:r>
+        <w:t>Step 9.</w:t>
+      </w:r>
+      <w:proofErr w:type="gramEnd"/>
+      <w:r>
+        <w:t xml:space="preserve">  Deploy the REST API Server</w:t>
+      </w:r>
+    </w:p>
+    <w:p/>
+    <w:p>
+      <w:r>
+        <w:t xml:space="preserve">Make sure that you are in the </w:t>
+      </w:r>
+      <w:proofErr w:type="spellStart"/>
+      <w:r>
+        <w:t>braunwidgets</w:t>
+      </w:r>
+      <w:proofErr w:type="spellEnd"/>
+      <w:r>
+        <w:t xml:space="preserve"> directory and run the following command:</w:t>
+      </w:r>
+    </w:p>
+    <w:tbl>
+      <w:tblPr>
+        <w:tblStyle w:val="TableGrid"/>
+        <w:tblW w:w="0" w:type="auto"/>
+        <w:tblLook w:val="04A0" w:firstRow="1" w:lastRow="0" w:firstColumn="1" w:lastColumn="0" w:noHBand="0" w:noVBand="1"/>
+      </w:tblPr>
+      <w:tblGrid>
+        <w:gridCol w:w="9576"/>
+      </w:tblGrid>
+      <w:tr>
+        <w:tc>
+          <w:tcPr>
+            <w:tcW w:w="9576" w:type="dxa"/>
+          </w:tcPr>
+          <w:p>
+            <w:pPr>
+              <w:rPr>
+                <w:rFonts w:ascii="Courier New" w:hAnsi="Courier New" w:cs="Courier New"/>
+              </w:rPr>
+            </w:pPr>
+            <w:r>
+              <w:rPr>
+                <w:rFonts w:ascii="Courier New" w:hAnsi="Courier New" w:cs="Courier New"/>
+              </w:rPr>
+              <w:t xml:space="preserve">$ </w:t>
+            </w:r>
+            <w:r>
+              <w:rPr>
+                <w:rFonts w:ascii="Courier New" w:hAnsi="Courier New" w:cs="Courier New"/>
+              </w:rPr>
+              <w:t>composer-rest-server</w:t>
+            </w:r>
+          </w:p>
+        </w:tc>
+      </w:tr>
+    </w:tbl>
+    <w:p/>
+    <w:p>
       <w:r>
         <w:t>When prompted, answer the following questions:</w:t>
       </w:r>
     </w:p>
     <w:p>
       <w:r>
-        <w:t>Enter admin@braunwidgets as the card name.</w:t>
+        <w:t xml:space="preserve">Enter </w:t>
+      </w:r>
+      <w:proofErr w:type="spellStart"/>
+      <w:r>
+        <w:t>admin@braunwidgets</w:t>
+      </w:r>
+      <w:proofErr w:type="spellEnd"/>
+      <w:r>
+        <w:t xml:space="preserve"> as the card name.</w:t>
       </w:r>
     </w:p>
     <w:p>
@@ -2402,8 +3555,13 @@
       <w:pPr>
         <w:pStyle w:val="Heading1"/>
       </w:pPr>
-      <w:r>
-        <w:t xml:space="preserve">Step 10.  Write a REST client that makes calls to the REST API. </w:t>
+      <w:proofErr w:type="gramStart"/>
+      <w:r>
+        <w:t>Step 10.</w:t>
+      </w:r>
+      <w:proofErr w:type="gramEnd"/>
+      <w:r>
+        <w:t xml:space="preserve">  Write a REST client that makes calls to the REST API. </w:t>
       </w:r>
     </w:p>
     <w:p/>
@@ -3434,7 +4592,7 @@
 </file>
 
 <file path=customXml/itemProps1.xml><?xml version="1.0" encoding="utf-8"?>
-<ds:datastoreItem xmlns:ds="http://schemas.openxmlformats.org/officeDocument/2006/customXml" ds:itemID="{E9448CFF-02DA-48B4-8914-9A15C7E1068B}">
+<ds:datastoreItem xmlns:ds="http://schemas.openxmlformats.org/officeDocument/2006/customXml" ds:itemID="{8D893EC5-3032-47C4-8066-82D756DCB39F}">
   <ds:schemaRefs>
     <ds:schemaRef ds:uri="http://schemas.openxmlformats.org/officeDocument/2006/bibliography"/>
   </ds:schemaRefs>

</xml_diff>

<commit_message>
Fixed second error in Lab 4
</commit_message>
<xml_diff>
--- a/labs/Lab4/Lab 41.docx
+++ b/labs/Lab4/Lab 41.docx
@@ -3258,13 +3258,11 @@
         </w:tc>
       </w:tr>
     </w:tbl>
-    <w:p>
-      <w:bookmarkStart w:id="0" w:name="_GoBack"/>
-      <w:bookmarkEnd w:id="0"/>
-    </w:p>
-    <w:p>
-      <w:r>
-        <w:t>Import the card</w:t>
+    <w:p/>
+    <w:p/>
+    <w:p>
+      <w:r>
+        <w:t>Now, we’ll deploy it:</w:t>
       </w:r>
     </w:p>
     <w:tbl>
@@ -3291,7 +3289,81 @@
               <w:rPr>
                 <w:rFonts w:ascii="Courier New" w:hAnsi="Courier New" w:cs="Courier New"/>
               </w:rPr>
-              <w:t xml:space="preserve">$ Composer card import --file </w:t>
+              <w:t xml:space="preserve">$ </w:t>
+            </w:r>
+            <w:r>
+              <w:rPr>
+                <w:rFonts w:ascii="Courier New" w:hAnsi="Courier New" w:cs="Courier New"/>
+              </w:rPr>
+              <w:t>composer network start --card PeerAdmin@hlfv1 --</w:t>
+            </w:r>
+            <w:proofErr w:type="spellStart"/>
+            <w:r>
+              <w:rPr>
+                <w:rFonts w:ascii="Courier New" w:hAnsi="Courier New" w:cs="Courier New"/>
+              </w:rPr>
+              <w:t>networkAdmin</w:t>
+            </w:r>
+            <w:proofErr w:type="spellEnd"/>
+            <w:r>
+              <w:rPr>
+                <w:rFonts w:ascii="Courier New" w:hAnsi="Courier New" w:cs="Courier New"/>
+              </w:rPr>
+              <w:t xml:space="preserve"> admin --</w:t>
+            </w:r>
+            <w:proofErr w:type="spellStart"/>
+            <w:r>
+              <w:rPr>
+                <w:rFonts w:ascii="Courier New" w:hAnsi="Courier New" w:cs="Courier New"/>
+              </w:rPr>
+              <w:t>networkAdminEnrollSecret</w:t>
+            </w:r>
+            <w:proofErr w:type="spellEnd"/>
+            <w:r>
+              <w:rPr>
+                <w:rFonts w:ascii="Courier New" w:hAnsi="Courier New" w:cs="Courier New"/>
+              </w:rPr>
+              <w:t xml:space="preserve"> </w:t>
+            </w:r>
+            <w:proofErr w:type="spellStart"/>
+            <w:r>
+              <w:rPr>
+                <w:rFonts w:ascii="Courier New" w:hAnsi="Courier New" w:cs="Courier New"/>
+              </w:rPr>
+              <w:t>adminp</w:t>
+            </w:r>
+            <w:r>
+              <w:rPr>
+                <w:rFonts w:ascii="Courier New" w:hAnsi="Courier New" w:cs="Courier New"/>
+              </w:rPr>
+              <w:t>w</w:t>
+            </w:r>
+            <w:proofErr w:type="spellEnd"/>
+            <w:r>
+              <w:rPr>
+                <w:rFonts w:ascii="Courier New" w:hAnsi="Courier New" w:cs="Courier New"/>
+              </w:rPr>
+              <w:t xml:space="preserve"> --</w:t>
+            </w:r>
+            <w:proofErr w:type="spellStart"/>
+            <w:r>
+              <w:rPr>
+                <w:rFonts w:ascii="Courier New" w:hAnsi="Courier New" w:cs="Courier New"/>
+              </w:rPr>
+              <w:t>archiveFile</w:t>
+            </w:r>
+            <w:proofErr w:type="spellEnd"/>
+            <w:r>
+              <w:rPr>
+                <w:rFonts w:ascii="Courier New" w:hAnsi="Courier New" w:cs="Courier New"/>
+              </w:rPr>
+              <w:t xml:space="preserve"> braunwidgets</w:t>
+            </w:r>
+            <w:r>
+              <w:rPr>
+                <w:rFonts w:ascii="Courier New" w:hAnsi="Courier New" w:cs="Courier New"/>
+              </w:rPr>
+              <w:t xml:space="preserve">@0.0.1.bna --file </w:t>
             </w:r>
             <w:proofErr w:type="spellStart"/>
             <w:r>
@@ -3308,7 +3380,7 @@
     <w:p/>
     <w:p>
       <w:r>
-        <w:t>Now, we’ll deploy it:</w:t>
+        <w:t>Import the card</w:t>
       </w:r>
     </w:p>
     <w:tbl>
@@ -3335,81 +3407,7 @@
               <w:rPr>
                 <w:rFonts w:ascii="Courier New" w:hAnsi="Courier New" w:cs="Courier New"/>
               </w:rPr>
-              <w:t xml:space="preserve">$ </w:t>
-            </w:r>
-            <w:r>
-              <w:rPr>
-                <w:rFonts w:ascii="Courier New" w:hAnsi="Courier New" w:cs="Courier New"/>
-              </w:rPr>
-              <w:t>composer network start --card PeerAdmin@hlfv1 --</w:t>
-            </w:r>
-            <w:proofErr w:type="spellStart"/>
-            <w:r>
-              <w:rPr>
-                <w:rFonts w:ascii="Courier New" w:hAnsi="Courier New" w:cs="Courier New"/>
-              </w:rPr>
-              <w:t>networkAdmin</w:t>
-            </w:r>
-            <w:proofErr w:type="spellEnd"/>
-            <w:r>
-              <w:rPr>
-                <w:rFonts w:ascii="Courier New" w:hAnsi="Courier New" w:cs="Courier New"/>
-              </w:rPr>
-              <w:t xml:space="preserve"> admin --</w:t>
-            </w:r>
-            <w:proofErr w:type="spellStart"/>
-            <w:r>
-              <w:rPr>
-                <w:rFonts w:ascii="Courier New" w:hAnsi="Courier New" w:cs="Courier New"/>
-              </w:rPr>
-              <w:t>networkAdminEnrollSecret</w:t>
-            </w:r>
-            <w:proofErr w:type="spellEnd"/>
-            <w:r>
-              <w:rPr>
-                <w:rFonts w:ascii="Courier New" w:hAnsi="Courier New" w:cs="Courier New"/>
-              </w:rPr>
-              <w:t xml:space="preserve"> </w:t>
-            </w:r>
-            <w:proofErr w:type="spellStart"/>
-            <w:r>
-              <w:rPr>
-                <w:rFonts w:ascii="Courier New" w:hAnsi="Courier New" w:cs="Courier New"/>
-              </w:rPr>
-              <w:t>adminp</w:t>
-            </w:r>
-            <w:r>
-              <w:rPr>
-                <w:rFonts w:ascii="Courier New" w:hAnsi="Courier New" w:cs="Courier New"/>
-              </w:rPr>
-              <w:t>w</w:t>
-            </w:r>
-            <w:proofErr w:type="spellEnd"/>
-            <w:r>
-              <w:rPr>
-                <w:rFonts w:ascii="Courier New" w:hAnsi="Courier New" w:cs="Courier New"/>
-              </w:rPr>
-              <w:t xml:space="preserve"> --</w:t>
-            </w:r>
-            <w:proofErr w:type="spellStart"/>
-            <w:r>
-              <w:rPr>
-                <w:rFonts w:ascii="Courier New" w:hAnsi="Courier New" w:cs="Courier New"/>
-              </w:rPr>
-              <w:t>archiveFile</w:t>
-            </w:r>
-            <w:proofErr w:type="spellEnd"/>
-            <w:r>
-              <w:rPr>
-                <w:rFonts w:ascii="Courier New" w:hAnsi="Courier New" w:cs="Courier New"/>
-              </w:rPr>
-              <w:t xml:space="preserve"> braunwidgets</w:t>
-            </w:r>
-            <w:r>
-              <w:rPr>
-                <w:rFonts w:ascii="Courier New" w:hAnsi="Courier New" w:cs="Courier New"/>
-              </w:rPr>
-              <w:t xml:space="preserve">@0.0.1.bna --file </w:t>
+              <w:t xml:space="preserve">$ Composer card import --file </w:t>
             </w:r>
             <w:proofErr w:type="spellStart"/>
             <w:r>
@@ -3423,7 +3421,10 @@
         </w:tc>
       </w:tr>
     </w:tbl>
-    <w:p/>
+    <w:p>
+      <w:bookmarkStart w:id="0" w:name="_GoBack"/>
+      <w:bookmarkEnd w:id="0"/>
+    </w:p>
     <w:p>
       <w:pPr>
         <w:pStyle w:val="Heading1"/>
@@ -4592,7 +4593,7 @@
 </file>
 
 <file path=customXml/itemProps1.xml><?xml version="1.0" encoding="utf-8"?>
-<ds:datastoreItem xmlns:ds="http://schemas.openxmlformats.org/officeDocument/2006/customXml" ds:itemID="{8D893EC5-3032-47C4-8066-82D756DCB39F}">
+<ds:datastoreItem xmlns:ds="http://schemas.openxmlformats.org/officeDocument/2006/customXml" ds:itemID="{A2D3EAB5-AE21-4FA8-A86C-68A5142907F4}">
   <ds:schemaRefs>
     <ds:schemaRef ds:uri="http://schemas.openxmlformats.org/officeDocument/2006/bibliography"/>
   </ds:schemaRefs>

</xml_diff>